<commit_message>
PCA / Clustering on stock data
PCA / Clustering on stock data
</commit_message>
<xml_diff>
--- a/Assignment_01/BMoretz_Assignment_01.docx
+++ b/Assignment_01/BMoretz_Assignment_01.docx
@@ -25,6 +25,13 @@
         </w:rPr>
         <w:t>#</w:t>
       </w:r>
+      <w:r>
+        <w:rPr>
+          <w:sz w:val="24"/>
+          <w:szCs w:val="24"/>
+        </w:rPr>
+        <w:t>1</w:t>
+      </w:r>
     </w:p>
     <w:p>
       <w:pPr>
@@ -48,29 +55,898 @@
         <w:pStyle w:val="Heading3"/>
       </w:pPr>
       <w:r>
-        <w:t>Introduction</w:t>
-      </w:r>
-    </w:p>
-    <w:p>
-      <w:pPr>
-        <w:pStyle w:val="Heading3"/>
-      </w:pPr>
-      <w:r>
-        <w:t>Research</w:t>
-      </w:r>
-    </w:p>
-    <w:p>
-      <w:pPr>
-        <w:pStyle w:val="Heading3"/>
-      </w:pPr>
-      <w:r>
-        <w:t>Conclusion</w:t>
-      </w:r>
+        <w:t>tasks</w:t>
+      </w:r>
+    </w:p>
+    <w:p/>
+    <w:p>
+      <w:pPr>
+        <w:pStyle w:val="ListParagraph"/>
+        <w:numPr>
+          <w:ilvl w:val="0"/>
+          <w:numId w:val="19"/>
+        </w:numPr>
+        <w:rPr>
+          <w:i/>
+          <w:iCs/>
+        </w:rPr>
+      </w:pPr>
+      <w:r>
+        <w:rPr>
+          <w:i/>
+          <w:iCs/>
+        </w:rPr>
+        <w:t>(No actionable item).</w:t>
+      </w:r>
+    </w:p>
+    <w:p>
+      <w:pPr>
+        <w:pStyle w:val="ListParagraph"/>
+        <w:rPr>
+          <w:b/>
+          <w:bCs/>
+        </w:rPr>
+      </w:pPr>
+    </w:p>
+    <w:p>
+      <w:pPr>
+        <w:pStyle w:val="ListParagraph"/>
+        <w:numPr>
+          <w:ilvl w:val="0"/>
+          <w:numId w:val="19"/>
+        </w:numPr>
+        <w:spacing w:before="0" w:line="276" w:lineRule="auto"/>
+        <w:rPr>
+          <w:i/>
+          <w:iCs/>
+        </w:rPr>
+      </w:pPr>
+      <w:r>
+        <w:rPr>
+          <w:i/>
+          <w:iCs/>
+        </w:rPr>
+        <w:t xml:space="preserve">Now that we have our data defined, let’s begin our exploratory data analysis by examining the correlations.  We will want to compute the complete correlation matrix, and then consider visualizing a subset of those correlations for quick and easy comparison.  </w:t>
+      </w:r>
+    </w:p>
+    <w:p>
+      <w:pPr>
+        <w:pStyle w:val="ListParagraph"/>
+        <w:rPr>
+          <w:i/>
+          <w:iCs/>
+        </w:rPr>
+      </w:pPr>
+    </w:p>
+    <w:p>
+      <w:pPr>
+        <w:pStyle w:val="ListParagraph"/>
+        <w:numPr>
+          <w:ilvl w:val="1"/>
+          <w:numId w:val="19"/>
+        </w:numPr>
+        <w:spacing w:before="0" w:line="276" w:lineRule="auto"/>
+        <w:rPr>
+          <w:i/>
+          <w:iCs/>
+        </w:rPr>
+      </w:pPr>
+      <w:r>
+        <w:rPr>
+          <w:i/>
+          <w:iCs/>
+        </w:rPr>
+        <w:t>Which row or column of the correlation matrix are we most interested in?</w:t>
+      </w:r>
+    </w:p>
+    <w:p>
+      <w:pPr>
+        <w:pStyle w:val="ListParagraph"/>
+        <w:spacing w:before="0" w:line="276" w:lineRule="auto"/>
+        <w:rPr>
+          <w:i/>
+          <w:iCs/>
+        </w:rPr>
+      </w:pPr>
+    </w:p>
+    <w:p>
+      <w:pPr>
+        <w:pStyle w:val="ListParagraph"/>
+        <w:numPr>
+          <w:ilvl w:val="2"/>
+          <w:numId w:val="19"/>
+        </w:numPr>
+        <w:spacing w:before="0" w:line="276" w:lineRule="auto"/>
+        <w:rPr>
+          <w:i/>
+          <w:iCs/>
+        </w:rPr>
+      </w:pPr>
+      <w:r>
+        <w:t>We are interested in the row of the correlation matrix that is the corresponding index of the symbol we are looking at correlations for. We would also likely want to exclude the column that corresponds to this same index, as it will always have the value 1 (the row I, column I would be the matrix diagonal) which is the correlation of that symbol to itself.</w:t>
+      </w:r>
+    </w:p>
+    <w:p>
+      <w:pPr>
+        <w:pStyle w:val="ListParagraph"/>
+        <w:spacing w:before="0" w:line="276" w:lineRule="auto"/>
+        <w:ind w:left="1440"/>
+      </w:pPr>
+    </w:p>
+    <w:p>
+      <w:pPr>
+        <w:pStyle w:val="ListParagraph"/>
+        <w:spacing w:before="0" w:line="276" w:lineRule="auto"/>
+        <w:ind w:left="1440"/>
+      </w:pPr>
+    </w:p>
+    <w:p>
+      <w:pPr>
+        <w:pStyle w:val="ListParagraph"/>
+        <w:numPr>
+          <w:ilvl w:val="0"/>
+          <w:numId w:val="19"/>
+        </w:numPr>
+        <w:spacing w:before="0" w:after="0" w:line="240" w:lineRule="auto"/>
+        <w:rPr>
+          <w:i/>
+          <w:iCs/>
+        </w:rPr>
+      </w:pPr>
+      <w:r>
+        <w:rPr>
+          <w:i/>
+          <w:iCs/>
+        </w:rPr>
+        <w:t>How about we make an even fancier data visualization of the correlations?  The corrplot will allow us to visualize all pairwise correlations in the data.</w:t>
+      </w:r>
+    </w:p>
+    <w:p>
+      <w:pPr>
+        <w:pStyle w:val="ListParagraph"/>
+        <w:spacing w:before="0" w:after="0" w:line="240" w:lineRule="auto"/>
+        <w:rPr>
+          <w:i/>
+          <w:iCs/>
+        </w:rPr>
+      </w:pPr>
+      <w:r>
+        <w:rPr>
+          <w:i/>
+          <w:iCs/>
+        </w:rPr>
+        <w:t xml:space="preserve"> </w:t>
+      </w:r>
+    </w:p>
+    <w:p>
+      <w:pPr>
+        <w:pStyle w:val="ListParagraph"/>
+        <w:numPr>
+          <w:ilvl w:val="1"/>
+          <w:numId w:val="19"/>
+        </w:numPr>
+        <w:spacing w:before="0" w:after="0" w:line="240" w:lineRule="auto"/>
+        <w:rPr>
+          <w:i/>
+          <w:iCs/>
+        </w:rPr>
+      </w:pPr>
+      <w:r>
+        <w:rPr>
+          <w:i/>
+          <w:iCs/>
+        </w:rPr>
+        <w:t xml:space="preserve">Is the corrplot more useful or insightful than our simple barplot?  </w:t>
+      </w:r>
+    </w:p>
+    <w:p>
+      <w:pPr>
+        <w:pStyle w:val="ListParagraph"/>
+        <w:spacing w:before="0" w:after="0" w:line="240" w:lineRule="auto"/>
+        <w:ind w:left="1440"/>
+        <w:rPr>
+          <w:i/>
+          <w:iCs/>
+        </w:rPr>
+      </w:pPr>
+    </w:p>
+    <w:p>
+      <w:pPr>
+        <w:pStyle w:val="ListParagraph"/>
+        <w:numPr>
+          <w:ilvl w:val="2"/>
+          <w:numId w:val="19"/>
+        </w:numPr>
+        <w:spacing w:before="0" w:after="0" w:line="240" w:lineRule="auto"/>
+      </w:pPr>
+      <w:r>
+        <w:t xml:space="preserve">I would not classify one as ‘better’ than the other, they each offer a slightly different </w:t>
+      </w:r>
+      <w:r>
+        <w:t>perspective of the data. The corrplot offers utility in the form of being able to see the entire data set in a glance,</w:t>
+      </w:r>
+      <w:r>
+        <w:t xml:space="preserve"> for example the last row or last column of the corrplot has the same information as the barplot, however it is in my opinion less readable. If I were doing EDA using these two graphics, I would start with the corrplot to get a general summary, and then ‘dig in’ to specific stocks using the barplot.</w:t>
+      </w:r>
+    </w:p>
+    <w:p>
+      <w:pPr>
+        <w:spacing w:before="0" w:after="0" w:line="240" w:lineRule="auto"/>
+      </w:pPr>
+    </w:p>
+    <w:p>
+      <w:pPr>
+        <w:pStyle w:val="ListParagraph"/>
+        <w:numPr>
+          <w:ilvl w:val="1"/>
+          <w:numId w:val="19"/>
+        </w:numPr>
+        <w:spacing w:before="0" w:after="0" w:line="240" w:lineRule="auto"/>
+        <w:rPr>
+          <w:i/>
+          <w:iCs/>
+        </w:rPr>
+      </w:pPr>
+      <w:r>
+        <w:rPr>
+          <w:i/>
+          <w:iCs/>
+        </w:rPr>
+        <w:t xml:space="preserve">What is the difference between a ‘statistical graphic’ and a ‘data visualization’? </w:t>
+      </w:r>
+    </w:p>
+    <w:p>
+      <w:pPr>
+        <w:pStyle w:val="ListParagraph"/>
+        <w:spacing w:before="0" w:after="0" w:line="240" w:lineRule="auto"/>
+        <w:ind w:left="1440"/>
+        <w:rPr>
+          <w:i/>
+          <w:iCs/>
+        </w:rPr>
+      </w:pPr>
+    </w:p>
+    <w:p>
+      <w:pPr>
+        <w:pStyle w:val="ListParagraph"/>
+        <w:numPr>
+          <w:ilvl w:val="2"/>
+          <w:numId w:val="19"/>
+        </w:numPr>
+        <w:spacing w:before="0" w:after="0" w:line="240" w:lineRule="auto"/>
+      </w:pPr>
+      <w:r>
+        <w:t>A ‘data visualization’ is a bespoke graphical representation of a subset of a data set that</w:t>
+      </w:r>
+      <w:r>
+        <w:t xml:space="preserve"> emphasizes the narrative one is trying to convey. Data visualizations wouldn’t generally export easily to new datasets given their highly customized nature. Statistical graphics I would classify  as more standardized (less customized) graphical representations of specific characteristics of a dataset (i.e., boxplots, </w:t>
+      </w:r>
+      <w:r>
+        <w:t xml:space="preserve">bar plots, </w:t>
+      </w:r>
+      <w:r>
+        <w:t>histograms, scatterplots, density plots,</w:t>
+      </w:r>
+      <w:r>
+        <w:t xml:space="preserve"> etc.)</w:t>
+      </w:r>
+      <w:r>
+        <w:t xml:space="preserve"> </w:t>
+      </w:r>
+    </w:p>
+    <w:p>
+      <w:pPr>
+        <w:pStyle w:val="ListParagraph"/>
+        <w:spacing w:before="0" w:after="0" w:line="240" w:lineRule="auto"/>
+        <w:ind w:left="2160"/>
+      </w:pPr>
+    </w:p>
+    <w:p>
+      <w:pPr>
+        <w:pStyle w:val="ListParagraph"/>
+        <w:numPr>
+          <w:ilvl w:val="1"/>
+          <w:numId w:val="19"/>
+        </w:numPr>
+      </w:pPr>
+      <w:r>
+        <w:t>With respect to the concept of multicollinearity, look at the corrplot and identify three stocks that should have low VIF values?  Similarly, pick three stocks that should have high VIF values?</w:t>
+      </w:r>
+    </w:p>
+    <w:p>
+      <w:pPr>
+        <w:pStyle w:val="ListParagraph"/>
+        <w:ind w:left="1440"/>
+      </w:pPr>
+    </w:p>
+    <w:p>
+      <w:pPr>
+        <w:pStyle w:val="ListParagraph"/>
+        <w:numPr>
+          <w:ilvl w:val="2"/>
+          <w:numId w:val="19"/>
+        </w:numPr>
+      </w:pPr>
+      <w:r>
+        <w:t>Low VIF:</w:t>
+      </w:r>
+    </w:p>
+    <w:p>
+      <w:pPr>
+        <w:pStyle w:val="ListParagraph"/>
+        <w:ind w:left="2160"/>
+      </w:pPr>
+    </w:p>
+    <w:p>
+      <w:pPr>
+        <w:pStyle w:val="ListParagraph"/>
+        <w:numPr>
+          <w:ilvl w:val="3"/>
+          <w:numId w:val="19"/>
+        </w:numPr>
+      </w:pPr>
+      <w:r>
+        <w:t>DPS:DOW</w:t>
+      </w:r>
+    </w:p>
+    <w:p>
+      <w:pPr>
+        <w:pStyle w:val="ListParagraph"/>
+        <w:numPr>
+          <w:ilvl w:val="3"/>
+          <w:numId w:val="19"/>
+        </w:numPr>
+      </w:pPr>
+      <w:r>
+        <w:t>DPS:BAC</w:t>
+      </w:r>
+    </w:p>
+    <w:p>
+      <w:pPr>
+        <w:pStyle w:val="ListParagraph"/>
+        <w:numPr>
+          <w:ilvl w:val="3"/>
+          <w:numId w:val="19"/>
+        </w:numPr>
+      </w:pPr>
+      <w:r>
+        <w:t>DPS:HUN</w:t>
+      </w:r>
+    </w:p>
+    <w:p>
+      <w:pPr>
+        <w:pStyle w:val="ListParagraph"/>
+        <w:ind w:left="2880"/>
+      </w:pPr>
+    </w:p>
+    <w:p>
+      <w:pPr>
+        <w:pStyle w:val="ListParagraph"/>
+        <w:ind w:left="2880"/>
+      </w:pPr>
+    </w:p>
+    <w:p>
+      <w:pPr>
+        <w:pStyle w:val="ListParagraph"/>
+        <w:numPr>
+          <w:ilvl w:val="2"/>
+          <w:numId w:val="19"/>
+        </w:numPr>
+      </w:pPr>
+      <w:r>
+        <w:lastRenderedPageBreak/>
+        <w:t>High VIF:</w:t>
+      </w:r>
+    </w:p>
+    <w:p>
+      <w:pPr>
+        <w:pStyle w:val="ListParagraph"/>
+        <w:ind w:left="2160"/>
+      </w:pPr>
+    </w:p>
+    <w:p>
+      <w:pPr>
+        <w:pStyle w:val="ListParagraph"/>
+        <w:numPr>
+          <w:ilvl w:val="3"/>
+          <w:numId w:val="19"/>
+        </w:numPr>
+      </w:pPr>
+      <w:r>
+        <w:t>VV:WFC</w:t>
+      </w:r>
+    </w:p>
+    <w:p>
+      <w:pPr>
+        <w:pStyle w:val="ListParagraph"/>
+        <w:numPr>
+          <w:ilvl w:val="3"/>
+          <w:numId w:val="19"/>
+        </w:numPr>
+      </w:pPr>
+      <w:r>
+        <w:t>HON:VV</w:t>
+      </w:r>
+    </w:p>
+    <w:p>
+      <w:pPr>
+        <w:pStyle w:val="ListParagraph"/>
+        <w:numPr>
+          <w:ilvl w:val="3"/>
+          <w:numId w:val="19"/>
+        </w:numPr>
+      </w:pPr>
+      <w:r>
+        <w:t>CVX:XOM</w:t>
+      </w:r>
+    </w:p>
+    <w:p>
+      <w:pPr>
+        <w:pStyle w:val="ListParagraph"/>
+        <w:ind w:left="2880"/>
+      </w:pPr>
+    </w:p>
+    <w:p>
+      <w:pPr>
+        <w:pStyle w:val="ListParagraph"/>
+        <w:numPr>
+          <w:ilvl w:val="0"/>
+          <w:numId w:val="19"/>
+        </w:numPr>
+        <w:spacing w:before="0" w:line="276" w:lineRule="auto"/>
+        <w:rPr>
+          <w:i/>
+          <w:iCs/>
+        </w:rPr>
+      </w:pPr>
+      <w:r>
+        <w:rPr>
+          <w:i/>
+          <w:iCs/>
+        </w:rPr>
+        <w:t>In addition to statistical graphics and data visualizations we can use models as tools for exploratory data analysis.  Modeling is an inherently iterative process, and we typically begin the modeling process by fitting some ‘naïve models’ that are nothing more than models that we believe are good starting points for the modeling process.  Typically, we might start with a small model and the full model as our two initial naïve models.  The full model also allows us to compute the VIF value for every predictor variable.</w:t>
+      </w:r>
+    </w:p>
+    <w:p>
+      <w:pPr>
+        <w:pStyle w:val="ListParagraph"/>
+        <w:spacing w:before="0" w:line="276" w:lineRule="auto"/>
+        <w:rPr>
+          <w:i/>
+          <w:iCs/>
+        </w:rPr>
+      </w:pPr>
+    </w:p>
+    <w:p>
+      <w:pPr>
+        <w:pStyle w:val="ListParagraph"/>
+        <w:numPr>
+          <w:ilvl w:val="1"/>
+          <w:numId w:val="19"/>
+        </w:numPr>
+      </w:pPr>
+      <w:r>
+        <w:t>Is multicollinearity a concern for either of these models?</w:t>
+      </w:r>
+    </w:p>
+    <w:p>
+      <w:pPr>
+        <w:pStyle w:val="ListParagraph"/>
+        <w:ind w:left="1440"/>
+      </w:pPr>
+    </w:p>
+    <w:p>
+      <w:pPr>
+        <w:pStyle w:val="ListParagraph"/>
+        <w:numPr>
+          <w:ilvl w:val="2"/>
+          <w:numId w:val="19"/>
+        </w:numPr>
+      </w:pPr>
+      <w:r>
+        <w:t xml:space="preserve">There is a degree of concern for multicollinearity in both models, as </w:t>
+      </w:r>
+      <w:r>
+        <w:t>there are several variables that have VIF scores over 2.5. Overall, I would say the concern for multicollinearity is greater in model 2 than in model 1. For model 1, this includes GS and MMM, and model 2 the variables BAC, GS, JPM, WFC, BHI, CVX, HAL, MMM, SLB and XOM.</w:t>
+      </w:r>
+    </w:p>
+    <w:p>
+      <w:pPr>
+        <w:pStyle w:val="ListParagraph"/>
+        <w:ind w:left="1440"/>
+      </w:pPr>
+    </w:p>
+    <w:p>
+      <w:pPr>
+        <w:pStyle w:val="ListParagraph"/>
+        <w:numPr>
+          <w:ilvl w:val="1"/>
+          <w:numId w:val="19"/>
+        </w:numPr>
+      </w:pPr>
+      <w:r>
+        <w:t>What value of VIF should make you concerned about multicollinearity?</w:t>
+      </w:r>
+    </w:p>
+    <w:p>
+      <w:pPr>
+        <w:pStyle w:val="ListParagraph"/>
+        <w:ind w:left="1440"/>
+      </w:pPr>
+    </w:p>
+    <w:p>
+      <w:pPr>
+        <w:pStyle w:val="ListParagraph"/>
+        <w:numPr>
+          <w:ilvl w:val="2"/>
+          <w:numId w:val="19"/>
+        </w:numPr>
+      </w:pPr>
+      <w:r>
+        <w:t>The numeric value of a VIF score that should warrant concern is a somewhat subject value depending on the model and the data at hand. However, in general, values over 10 are considered “very high”, values over 5 are considered “high” and over 2.5 “concerning”.</w:t>
+      </w:r>
+    </w:p>
+    <w:p>
+      <w:pPr>
+        <w:pStyle w:val="ListParagraph"/>
+        <w:ind w:left="2160"/>
+      </w:pPr>
+    </w:p>
+    <w:p>
+      <w:pPr>
+        <w:pStyle w:val="ListParagraph"/>
+        <w:numPr>
+          <w:ilvl w:val="0"/>
+          <w:numId w:val="19"/>
+        </w:numPr>
+        <w:rPr>
+          <w:i/>
+          <w:iCs/>
+        </w:rPr>
+      </w:pPr>
+      <w:r>
+        <w:rPr>
+          <w:i/>
+          <w:iCs/>
+        </w:rPr>
+        <w:t xml:space="preserve">First, plot the loadings for first two principal components from the principal </w:t>
+      </w:r>
+      <w:proofErr w:type="gramStart"/>
+      <w:r>
+        <w:rPr>
+          <w:i/>
+          <w:iCs/>
+        </w:rPr>
+        <w:t>components</w:t>
+      </w:r>
+      <w:proofErr w:type="gramEnd"/>
+      <w:r>
+        <w:rPr>
+          <w:i/>
+          <w:iCs/>
+        </w:rPr>
+        <w:t xml:space="preserve"> analysis. </w:t>
+      </w:r>
+    </w:p>
+    <w:p>
+      <w:pPr>
+        <w:pStyle w:val="ListParagraph"/>
+        <w:rPr>
+          <w:i/>
+          <w:iCs/>
+        </w:rPr>
+      </w:pPr>
+    </w:p>
+    <w:p>
+      <w:pPr>
+        <w:pStyle w:val="ListParagraph"/>
+        <w:numPr>
+          <w:ilvl w:val="1"/>
+          <w:numId w:val="19"/>
+        </w:numPr>
+        <w:rPr>
+          <w:i/>
+          <w:iCs/>
+        </w:rPr>
+      </w:pPr>
+      <w:r>
+        <w:rPr>
+          <w:i/>
+          <w:iCs/>
+        </w:rPr>
+        <w:t>What are the loadings</w:t>
+      </w:r>
+      <w:r>
+        <w:rPr>
+          <w:i/>
+          <w:iCs/>
+        </w:rPr>
+        <w:t>?</w:t>
+      </w:r>
+    </w:p>
+    <w:p>
+      <w:pPr>
+        <w:pStyle w:val="ListParagraph"/>
+        <w:ind w:left="1440"/>
+        <w:rPr>
+          <w:i/>
+          <w:iCs/>
+        </w:rPr>
+      </w:pPr>
+    </w:p>
+    <w:p>
+      <w:pPr>
+        <w:pStyle w:val="ListParagraph"/>
+        <w:numPr>
+          <w:ilvl w:val="2"/>
+          <w:numId w:val="19"/>
+        </w:numPr>
+      </w:pPr>
+      <w:r>
+        <w:t>The loadings (or component loadings) are the correlation coefficients between the variables (rows) and factors (columns).</w:t>
+      </w:r>
+    </w:p>
+    <w:p>
+      <w:pPr>
+        <w:pStyle w:val="ListParagraph"/>
+        <w:ind w:left="1440"/>
+      </w:pPr>
+    </w:p>
+    <w:p>
+      <w:pPr>
+        <w:pStyle w:val="ListParagraph"/>
+        <w:numPr>
+          <w:ilvl w:val="1"/>
+          <w:numId w:val="19"/>
+        </w:numPr>
+        <w:rPr>
+          <w:i/>
+          <w:iCs/>
+        </w:rPr>
+      </w:pPr>
+      <w:r>
+        <w:rPr>
+          <w:i/>
+          <w:iCs/>
+        </w:rPr>
+        <w:t>When we plot the loadings, we can see relationships in the data.  What groupings (or clusters) do you see in the plot of the first two principal components?  Any surprises?</w:t>
+      </w:r>
+    </w:p>
+    <w:p>
+      <w:pPr>
+        <w:pStyle w:val="ListParagraph"/>
+        <w:ind w:left="1440"/>
+        <w:rPr>
+          <w:i/>
+          <w:iCs/>
+        </w:rPr>
+      </w:pPr>
+    </w:p>
+    <w:p>
+      <w:pPr>
+        <w:pStyle w:val="ListParagraph"/>
+        <w:numPr>
+          <w:ilvl w:val="2"/>
+          <w:numId w:val="19"/>
+        </w:numPr>
+      </w:pPr>
+      <w:r>
+        <w:rPr>
+          <w:noProof/>
+        </w:rPr>
+        <w:drawing>
+          <wp:anchor distT="0" distB="0" distL="114300" distR="114300" simplePos="0" relativeHeight="251659264" behindDoc="0" locked="0" layoutInCell="1" allowOverlap="1" wp14:anchorId="7547C78B" wp14:editId="71B3B142">
+            <wp:simplePos x="0" y="0"/>
+            <wp:positionH relativeFrom="margin">
+              <wp:posOffset>149735</wp:posOffset>
+            </wp:positionH>
+            <wp:positionV relativeFrom="paragraph">
+              <wp:posOffset>525035</wp:posOffset>
+            </wp:positionV>
+            <wp:extent cx="6862743" cy="1820848"/>
+            <wp:effectExtent l="0" t="0" r="0" b="8255"/>
+            <wp:wrapTopAndBottom/>
+            <wp:docPr id="2" name="Picture 2"/>
+            <wp:cNvGraphicFramePr>
+              <a:graphicFrameLocks xmlns:a="http://schemas.openxmlformats.org/drawingml/2006/main" noChangeAspect="1"/>
+            </wp:cNvGraphicFramePr>
+            <a:graphic xmlns:a="http://schemas.openxmlformats.org/drawingml/2006/main">
+              <a:graphicData uri="http://schemas.openxmlformats.org/drawingml/2006/picture">
+                <pic:pic xmlns:pic="http://schemas.openxmlformats.org/drawingml/2006/picture">
+                  <pic:nvPicPr>
+                    <pic:cNvPr id="1" name=""/>
+                    <pic:cNvPicPr/>
+                  </pic:nvPicPr>
+                  <pic:blipFill>
+                    <a:blip r:embed="rId11" cstate="print">
+                      <a:extLst>
+                        <a:ext uri="{28A0092B-C50C-407E-A947-70E740481C1C}">
+                          <a14:useLocalDpi xmlns:a14="http://schemas.microsoft.com/office/drawing/2010/main" val="0"/>
+                        </a:ext>
+                      </a:extLst>
+                    </a:blip>
+                    <a:stretch>
+                      <a:fillRect/>
+                    </a:stretch>
+                  </pic:blipFill>
+                  <pic:spPr>
+                    <a:xfrm>
+                      <a:off x="0" y="0"/>
+                      <a:ext cx="6867127" cy="1822011"/>
+                    </a:xfrm>
+                    <a:prstGeom prst="rect">
+                      <a:avLst/>
+                    </a:prstGeom>
+                  </pic:spPr>
+                </pic:pic>
+              </a:graphicData>
+            </a:graphic>
+            <wp14:sizeRelH relativeFrom="margin">
+              <wp14:pctWidth>0</wp14:pctWidth>
+            </wp14:sizeRelH>
+            <wp14:sizeRelV relativeFrom="margin">
+              <wp14:pctHeight>0</wp14:pctHeight>
+            </wp14:sizeRelV>
+          </wp:anchor>
+        </w:drawing>
+      </w:r>
+      <w:r>
+        <w:t xml:space="preserve">There are </w:t>
+      </w:r>
+      <w:proofErr w:type="gramStart"/>
+      <w:r>
+        <w:t>definitely clusters</w:t>
+      </w:r>
+      <w:proofErr w:type="gramEnd"/>
+      <w:r>
+        <w:t xml:space="preserve"> of symbols for the first two loadings. The three major groups are circled below in red, green and blue. The black symbols are kind of in their own islands.</w:t>
+      </w:r>
+      <w:r>
+        <w:rPr>
+          <w:noProof/>
+        </w:rPr>
+        <w:t xml:space="preserve"> </w:t>
+      </w:r>
+    </w:p>
+    <w:p>
+      <w:pPr>
+        <w:pStyle w:val="ListParagraph"/>
+        <w:ind w:left="2160"/>
+      </w:pPr>
+    </w:p>
+    <w:p>
+      <w:pPr>
+        <w:pStyle w:val="ListParagraph"/>
+        <w:ind w:left="2160"/>
+        <w:jc w:val="both"/>
+      </w:pPr>
+    </w:p>
+    <w:p>
+      <w:pPr>
+        <w:pStyle w:val="ListParagraph"/>
+        <w:numPr>
+          <w:ilvl w:val="2"/>
+          <w:numId w:val="19"/>
+        </w:numPr>
+      </w:pPr>
+      <w:r>
+        <w:rPr>
+          <w:noProof/>
+        </w:rPr>
+        <w:drawing>
+          <wp:anchor distT="0" distB="0" distL="114300" distR="114300" simplePos="0" relativeHeight="251660288" behindDoc="0" locked="0" layoutInCell="1" allowOverlap="1" wp14:anchorId="78E35208" wp14:editId="7D299DB5">
+            <wp:simplePos x="0" y="0"/>
+            <wp:positionH relativeFrom="margin">
+              <wp:align>center</wp:align>
+            </wp:positionH>
+            <wp:positionV relativeFrom="paragraph">
+              <wp:posOffset>484063</wp:posOffset>
+            </wp:positionV>
+            <wp:extent cx="7176135" cy="2122805"/>
+            <wp:effectExtent l="0" t="0" r="5715" b="0"/>
+            <wp:wrapTopAndBottom/>
+            <wp:docPr id="4" name="Picture 4"/>
+            <wp:cNvGraphicFramePr>
+              <a:graphicFrameLocks xmlns:a="http://schemas.openxmlformats.org/drawingml/2006/main" noChangeAspect="1"/>
+            </wp:cNvGraphicFramePr>
+            <a:graphic xmlns:a="http://schemas.openxmlformats.org/drawingml/2006/main">
+              <a:graphicData uri="http://schemas.openxmlformats.org/drawingml/2006/picture">
+                <pic:pic xmlns:pic="http://schemas.openxmlformats.org/drawingml/2006/picture">
+                  <pic:nvPicPr>
+                    <pic:cNvPr id="1" name=""/>
+                    <pic:cNvPicPr/>
+                  </pic:nvPicPr>
+                  <pic:blipFill>
+                    <a:blip r:embed="rId12" cstate="print">
+                      <a:extLst>
+                        <a:ext uri="{28A0092B-C50C-407E-A947-70E740481C1C}">
+                          <a14:useLocalDpi xmlns:a14="http://schemas.microsoft.com/office/drawing/2010/main" val="0"/>
+                        </a:ext>
+                      </a:extLst>
+                    </a:blip>
+                    <a:stretch>
+                      <a:fillRect/>
+                    </a:stretch>
+                  </pic:blipFill>
+                  <pic:spPr>
+                    <a:xfrm>
+                      <a:off x="0" y="0"/>
+                      <a:ext cx="7176135" cy="2122805"/>
+                    </a:xfrm>
+                    <a:prstGeom prst="rect">
+                      <a:avLst/>
+                    </a:prstGeom>
+                  </pic:spPr>
+                </pic:pic>
+              </a:graphicData>
+            </a:graphic>
+            <wp14:sizeRelH relativeFrom="margin">
+              <wp14:pctWidth>0</wp14:pctWidth>
+            </wp14:sizeRelH>
+            <wp14:sizeRelV relativeFrom="margin">
+              <wp14:pctHeight>0</wp14:pctHeight>
+            </wp14:sizeRelV>
+          </wp:anchor>
+        </w:drawing>
+      </w:r>
+      <w:r>
+        <w:t xml:space="preserve">Color code this plot by </w:t>
+      </w:r>
+      <w:proofErr w:type="gramStart"/>
+      <w:r>
+        <w:t>industry?</w:t>
+      </w:r>
+      <w:proofErr w:type="gramEnd"/>
+      <w:r>
+        <w:t xml:space="preserve">  Here are the ticker symbols and their industry.  You do not need to use the colors that used in the table.</w:t>
+      </w:r>
+    </w:p>
+    <w:p>
+      <w:pPr>
+        <w:pStyle w:val="ListParagraph"/>
+        <w:ind w:left="2160"/>
+      </w:pPr>
+    </w:p>
+    <w:p>
+      <w:pPr>
+        <w:pStyle w:val="ListParagraph"/>
+        <w:numPr>
+          <w:ilvl w:val="0"/>
+          <w:numId w:val="19"/>
+        </w:numPr>
+      </w:pPr>
+    </w:p>
+    <w:p>
+      <w:pPr>
+        <w:spacing w:before="0" w:line="276" w:lineRule="auto"/>
+        <w:ind w:left="360"/>
+      </w:pPr>
+    </w:p>
+    <w:p>
       <w:bookmarkStart w:id="0" w:name="_GoBack"/>
       <w:bookmarkEnd w:id="0"/>
     </w:p>
+    <w:p/>
+    <w:p/>
+    <w:p>
+      <w:pPr>
+        <w:pStyle w:val="Heading3"/>
+      </w:pPr>
+      <w:r>
+        <w:t>Research</w:t>
+      </w:r>
+    </w:p>
+    <w:p/>
+    <w:p>
+      <w:pPr>
+        <w:pStyle w:val="Heading3"/>
+      </w:pPr>
+      <w:r>
+        <w:t>Conclusion</w:t>
+      </w:r>
+    </w:p>
     <w:sectPr>
-      <w:footerReference w:type="default" r:id="rId11"/>
+      <w:footerReference w:type="default" r:id="rId13"/>
       <w:pgSz w:w="12240" w:h="15840"/>
       <w:pgMar w:top="720" w:right="720" w:bottom="720" w:left="720" w:header="720" w:footer="720" w:gutter="0"/>
       <w:cols w:space="720"/>
@@ -366,6 +1242,95 @@
     </w:lvl>
   </w:abstractNum>
   <w:abstractNum w:abstractNumId="10" w15:restartNumberingAfterBreak="0">
+    <w:nsid w:val="092F6FDB"/>
+    <w:multiLevelType w:val="hybridMultilevel"/>
+    <w:tmpl w:val="CC18324A"/>
+    <w:lvl w:ilvl="0" w:tplc="2C809CE6">
+      <w:start w:val="1"/>
+      <w:numFmt w:val="decimal"/>
+      <w:lvlText w:val="%1.)"/>
+      <w:lvlJc w:val="left"/>
+      <w:pPr>
+        <w:ind w:left="720" w:hanging="360"/>
+      </w:pPr>
+      <w:rPr>
+        <w:rFonts w:hint="default"/>
+      </w:rPr>
+    </w:lvl>
+    <w:lvl w:ilvl="1" w:tplc="04090019">
+      <w:start w:val="1"/>
+      <w:numFmt w:val="lowerLetter"/>
+      <w:lvlText w:val="%2."/>
+      <w:lvlJc w:val="left"/>
+      <w:pPr>
+        <w:ind w:left="1440" w:hanging="360"/>
+      </w:pPr>
+    </w:lvl>
+    <w:lvl w:ilvl="2" w:tplc="0409001B">
+      <w:start w:val="1"/>
+      <w:numFmt w:val="lowerRoman"/>
+      <w:lvlText w:val="%3."/>
+      <w:lvlJc w:val="right"/>
+      <w:pPr>
+        <w:ind w:left="2160" w:hanging="180"/>
+      </w:pPr>
+    </w:lvl>
+    <w:lvl w:ilvl="3" w:tplc="0409000F">
+      <w:start w:val="1"/>
+      <w:numFmt w:val="decimal"/>
+      <w:lvlText w:val="%4."/>
+      <w:lvlJc w:val="left"/>
+      <w:pPr>
+        <w:ind w:left="2880" w:hanging="360"/>
+      </w:pPr>
+    </w:lvl>
+    <w:lvl w:ilvl="4" w:tplc="04090019" w:tentative="1">
+      <w:start w:val="1"/>
+      <w:numFmt w:val="lowerLetter"/>
+      <w:lvlText w:val="%5."/>
+      <w:lvlJc w:val="left"/>
+      <w:pPr>
+        <w:ind w:left="3600" w:hanging="360"/>
+      </w:pPr>
+    </w:lvl>
+    <w:lvl w:ilvl="5" w:tplc="0409001B" w:tentative="1">
+      <w:start w:val="1"/>
+      <w:numFmt w:val="lowerRoman"/>
+      <w:lvlText w:val="%6."/>
+      <w:lvlJc w:val="right"/>
+      <w:pPr>
+        <w:ind w:left="4320" w:hanging="180"/>
+      </w:pPr>
+    </w:lvl>
+    <w:lvl w:ilvl="6" w:tplc="0409000F" w:tentative="1">
+      <w:start w:val="1"/>
+      <w:numFmt w:val="decimal"/>
+      <w:lvlText w:val="%7."/>
+      <w:lvlJc w:val="left"/>
+      <w:pPr>
+        <w:ind w:left="5040" w:hanging="360"/>
+      </w:pPr>
+    </w:lvl>
+    <w:lvl w:ilvl="7" w:tplc="04090019" w:tentative="1">
+      <w:start w:val="1"/>
+      <w:numFmt w:val="lowerLetter"/>
+      <w:lvlText w:val="%8."/>
+      <w:lvlJc w:val="left"/>
+      <w:pPr>
+        <w:ind w:left="5760" w:hanging="360"/>
+      </w:pPr>
+    </w:lvl>
+    <w:lvl w:ilvl="8" w:tplc="0409001B" w:tentative="1">
+      <w:start w:val="1"/>
+      <w:numFmt w:val="lowerRoman"/>
+      <w:lvlText w:val="%9."/>
+      <w:lvlJc w:val="right"/>
+      <w:pPr>
+        <w:ind w:left="6480" w:hanging="180"/>
+      </w:pPr>
+    </w:lvl>
+  </w:abstractNum>
+  <w:abstractNum w:abstractNumId="11" w15:restartNumberingAfterBreak="0">
     <w:nsid w:val="1DF9086C"/>
     <w:multiLevelType w:val="hybridMultilevel"/>
     <w:tmpl w:val="7152D5E8"/>
@@ -451,7 +1416,7 @@
       </w:pPr>
     </w:lvl>
   </w:abstractNum>
-  <w:abstractNum w:abstractNumId="11" w15:restartNumberingAfterBreak="0">
+  <w:abstractNum w:abstractNumId="12" w15:restartNumberingAfterBreak="0">
     <w:nsid w:val="243E04FD"/>
     <w:multiLevelType w:val="multilevel"/>
     <w:tmpl w:val="0409001F"/>
@@ -537,7 +1502,93 @@
       </w:pPr>
     </w:lvl>
   </w:abstractNum>
-  <w:abstractNum w:abstractNumId="12" w15:restartNumberingAfterBreak="0">
+  <w:abstractNum w:abstractNumId="13" w15:restartNumberingAfterBreak="0">
+    <w:nsid w:val="32163A5F"/>
+    <w:multiLevelType w:val="hybridMultilevel"/>
+    <w:tmpl w:val="822A14B8"/>
+    <w:lvl w:ilvl="0" w:tplc="A5CAE916">
+      <w:start w:val="1"/>
+      <w:numFmt w:val="decimal"/>
+      <w:lvlText w:val="(%1)"/>
+      <w:lvlJc w:val="left"/>
+      <w:pPr>
+        <w:ind w:left="360" w:hanging="360"/>
+      </w:pPr>
+    </w:lvl>
+    <w:lvl w:ilvl="1" w:tplc="04090019">
+      <w:start w:val="1"/>
+      <w:numFmt w:val="lowerLetter"/>
+      <w:lvlText w:val="%2."/>
+      <w:lvlJc w:val="left"/>
+      <w:pPr>
+        <w:ind w:left="1080" w:hanging="360"/>
+      </w:pPr>
+    </w:lvl>
+    <w:lvl w:ilvl="2" w:tplc="0409001B">
+      <w:start w:val="1"/>
+      <w:numFmt w:val="lowerRoman"/>
+      <w:lvlText w:val="%3."/>
+      <w:lvlJc w:val="right"/>
+      <w:pPr>
+        <w:ind w:left="1800" w:hanging="180"/>
+      </w:pPr>
+    </w:lvl>
+    <w:lvl w:ilvl="3" w:tplc="0409000F">
+      <w:start w:val="1"/>
+      <w:numFmt w:val="decimal"/>
+      <w:lvlText w:val="%4."/>
+      <w:lvlJc w:val="left"/>
+      <w:pPr>
+        <w:ind w:left="2520" w:hanging="360"/>
+      </w:pPr>
+    </w:lvl>
+    <w:lvl w:ilvl="4" w:tplc="04090019">
+      <w:start w:val="1"/>
+      <w:numFmt w:val="lowerLetter"/>
+      <w:lvlText w:val="%5."/>
+      <w:lvlJc w:val="left"/>
+      <w:pPr>
+        <w:ind w:left="3240" w:hanging="360"/>
+      </w:pPr>
+    </w:lvl>
+    <w:lvl w:ilvl="5" w:tplc="0409001B">
+      <w:start w:val="1"/>
+      <w:numFmt w:val="lowerRoman"/>
+      <w:lvlText w:val="%6."/>
+      <w:lvlJc w:val="right"/>
+      <w:pPr>
+        <w:ind w:left="3960" w:hanging="180"/>
+      </w:pPr>
+    </w:lvl>
+    <w:lvl w:ilvl="6" w:tplc="0409000F">
+      <w:start w:val="1"/>
+      <w:numFmt w:val="decimal"/>
+      <w:lvlText w:val="%7."/>
+      <w:lvlJc w:val="left"/>
+      <w:pPr>
+        <w:ind w:left="4680" w:hanging="360"/>
+      </w:pPr>
+    </w:lvl>
+    <w:lvl w:ilvl="7" w:tplc="04090019">
+      <w:start w:val="1"/>
+      <w:numFmt w:val="lowerLetter"/>
+      <w:lvlText w:val="%8."/>
+      <w:lvlJc w:val="left"/>
+      <w:pPr>
+        <w:ind w:left="5400" w:hanging="360"/>
+      </w:pPr>
+    </w:lvl>
+    <w:lvl w:ilvl="8" w:tplc="0409001B">
+      <w:start w:val="1"/>
+      <w:numFmt w:val="lowerRoman"/>
+      <w:lvlText w:val="%9."/>
+      <w:lvlJc w:val="right"/>
+      <w:pPr>
+        <w:ind w:left="6120" w:hanging="180"/>
+      </w:pPr>
+    </w:lvl>
+  </w:abstractNum>
+  <w:abstractNum w:abstractNumId="14" w15:restartNumberingAfterBreak="0">
     <w:nsid w:val="548B32C0"/>
     <w:multiLevelType w:val="hybridMultilevel"/>
     <w:tmpl w:val="535A2616"/>
@@ -623,7 +1674,7 @@
       </w:pPr>
     </w:lvl>
   </w:abstractNum>
-  <w:abstractNum w:abstractNumId="13" w15:restartNumberingAfterBreak="0">
+  <w:abstractNum w:abstractNumId="15" w15:restartNumberingAfterBreak="0">
     <w:nsid w:val="549B76E6"/>
     <w:multiLevelType w:val="hybridMultilevel"/>
     <w:tmpl w:val="1D409D14"/>
@@ -712,7 +1763,7 @@
       </w:pPr>
     </w:lvl>
   </w:abstractNum>
-  <w:abstractNum w:abstractNumId="14" w15:restartNumberingAfterBreak="0">
+  <w:abstractNum w:abstractNumId="16" w15:restartNumberingAfterBreak="0">
     <w:nsid w:val="735D1288"/>
     <w:multiLevelType w:val="multilevel"/>
     <w:tmpl w:val="0409001D"/>
@@ -798,7 +1849,7 @@
       </w:pPr>
     </w:lvl>
   </w:abstractNum>
-  <w:abstractNum w:abstractNumId="15" w15:restartNumberingAfterBreak="0">
+  <w:abstractNum w:abstractNumId="17" w15:restartNumberingAfterBreak="0">
     <w:nsid w:val="76421687"/>
     <w:multiLevelType w:val="multilevel"/>
     <w:tmpl w:val="0409001D"/>
@@ -884,7 +1935,7 @@
       </w:pPr>
     </w:lvl>
   </w:abstractNum>
-  <w:abstractNum w:abstractNumId="16" w15:restartNumberingAfterBreak="0">
+  <w:abstractNum w:abstractNumId="18" w15:restartNumberingAfterBreak="0">
     <w:nsid w:val="7A2C3EB3"/>
     <w:multiLevelType w:val="multilevel"/>
     <w:tmpl w:val="84B46318"/>
@@ -971,7 +2022,7 @@
       </w:pPr>
     </w:lvl>
   </w:abstractNum>
-  <w:abstractNum w:abstractNumId="17" w15:restartNumberingAfterBreak="0">
+  <w:abstractNum w:abstractNumId="19" w15:restartNumberingAfterBreak="0">
     <w:nsid w:val="7F3A1AB1"/>
     <w:multiLevelType w:val="multilevel"/>
     <w:tmpl w:val="04090023"/>
@@ -1059,28 +2110,28 @@
     </w:lvl>
   </w:abstractNum>
   <w:num w:numId="1">
-    <w:abstractNumId w:val="13"/>
+    <w:abstractNumId w:val="15"/>
   </w:num>
   <w:num w:numId="2">
-    <w:abstractNumId w:val="10"/>
+    <w:abstractNumId w:val="11"/>
   </w:num>
   <w:num w:numId="3">
+    <w:abstractNumId w:val="14"/>
+  </w:num>
+  <w:num w:numId="4">
     <w:abstractNumId w:val="12"/>
   </w:num>
-  <w:num w:numId="4">
-    <w:abstractNumId w:val="11"/>
-  </w:num>
   <w:num w:numId="5">
-    <w:abstractNumId w:val="15"/>
+    <w:abstractNumId w:val="17"/>
   </w:num>
   <w:num w:numId="6">
+    <w:abstractNumId w:val="18"/>
+  </w:num>
+  <w:num w:numId="7">
     <w:abstractNumId w:val="16"/>
   </w:num>
-  <w:num w:numId="7">
-    <w:abstractNumId w:val="14"/>
-  </w:num>
   <w:num w:numId="8">
-    <w:abstractNumId w:val="17"/>
+    <w:abstractNumId w:val="19"/>
   </w:num>
   <w:num w:numId="9">
     <w:abstractNumId w:val="9"/>
@@ -1112,6 +2163,39 @@
   <w:num w:numId="18">
     <w:abstractNumId w:val="0"/>
   </w:num>
+  <w:num w:numId="19">
+    <w:abstractNumId w:val="10"/>
+  </w:num>
+  <w:num w:numId="20">
+    <w:abstractNumId w:val="13"/>
+    <w:lvlOverride w:ilvl="0">
+      <w:startOverride w:val="1"/>
+    </w:lvlOverride>
+    <w:lvlOverride w:ilvl="1">
+      <w:startOverride w:val="1"/>
+    </w:lvlOverride>
+    <w:lvlOverride w:ilvl="2">
+      <w:startOverride w:val="1"/>
+    </w:lvlOverride>
+    <w:lvlOverride w:ilvl="3">
+      <w:startOverride w:val="1"/>
+    </w:lvlOverride>
+    <w:lvlOverride w:ilvl="4">
+      <w:startOverride w:val="1"/>
+    </w:lvlOverride>
+    <w:lvlOverride w:ilvl="5">
+      <w:startOverride w:val="1"/>
+    </w:lvlOverride>
+    <w:lvlOverride w:ilvl="6">
+      <w:startOverride w:val="1"/>
+    </w:lvlOverride>
+    <w:lvlOverride w:ilvl="7">
+      <w:startOverride w:val="1"/>
+    </w:lvlOverride>
+    <w:lvlOverride w:ilvl="8">
+      <w:startOverride w:val="1"/>
+    </w:lvlOverride>
+  </w:num>
 </w:numbering>
 </file>
 
@@ -1132,7 +2216,7 @@
       </w:pPr>
     </w:pPrDefault>
   </w:docDefaults>
-  <w:latentStyles w:defLockedState="0" w:defUIPriority="99" w:defSemiHidden="0" w:defUnhideWhenUsed="0" w:defQFormat="0" w:count="375">
+  <w:latentStyles w:defLockedState="0" w:defUIPriority="99" w:defSemiHidden="0" w:defUnhideWhenUsed="0" w:defQFormat="0" w:count="377">
     <w:lsdException w:name="Normal" w:uiPriority="0" w:qFormat="1"/>
     <w:lsdException w:name="heading 1" w:uiPriority="9" w:qFormat="1"/>
     <w:lsdException w:name="heading 2" w:semiHidden="1" w:uiPriority="9" w:unhideWhenUsed="1" w:qFormat="1"/>
@@ -1238,7 +2322,6 @@
     <w:lsdException w:name="HTML Sample" w:semiHidden="1" w:unhideWhenUsed="1"/>
     <w:lsdException w:name="HTML Typewriter" w:semiHidden="1" w:unhideWhenUsed="1"/>
     <w:lsdException w:name="HTML Variable" w:semiHidden="1" w:unhideWhenUsed="1"/>
-    <w:lsdException w:name="Normal Table" w:semiHidden="1" w:unhideWhenUsed="1"/>
     <w:lsdException w:name="annotation subject" w:semiHidden="1" w:unhideWhenUsed="1"/>
     <w:lsdException w:name="No List" w:semiHidden="1" w:unhideWhenUsed="1"/>
     <w:lsdException w:name="Outline List 1" w:semiHidden="1" w:unhideWhenUsed="1"/>
@@ -1284,11 +2367,9 @@
     <w:lsdException w:name="Table Subtle 1" w:semiHidden="1" w:unhideWhenUsed="1"/>
     <w:lsdException w:name="Table Subtle 2" w:semiHidden="1" w:unhideWhenUsed="1"/>
     <w:lsdException w:name="Table Web 1" w:semiHidden="1" w:unhideWhenUsed="1"/>
-    <w:lsdException w:name="Table Web 2" w:semiHidden="1" w:unhideWhenUsed="1"/>
     <w:lsdException w:name="Table Web 3" w:semiHidden="1" w:unhideWhenUsed="1"/>
     <w:lsdException w:name="Balloon Text" w:semiHidden="1" w:unhideWhenUsed="1"/>
     <w:lsdException w:name="Table Grid" w:uiPriority="1"/>
-    <w:lsdException w:name="Table Theme" w:semiHidden="1" w:unhideWhenUsed="1"/>
     <w:lsdException w:name="Placeholder Text" w:semiHidden="1"/>
     <w:lsdException w:name="No Spacing" w:semiHidden="1" w:uiPriority="1" w:unhideWhenUsed="1"/>
     <w:lsdException w:name="Light Shading" w:uiPriority="60"/>
@@ -1508,6 +2589,8 @@
     <w:lsdException w:name="Smart Hyperlink" w:semiHidden="1" w:unhideWhenUsed="1"/>
     <w:lsdException w:name="Hashtag" w:semiHidden="1" w:unhideWhenUsed="1"/>
     <w:lsdException w:name="Unresolved Mention" w:semiHidden="1" w:unhideWhenUsed="1"/>
+    <w:lsdException w:name="Smart Link" w:semiHidden="1" w:unhideWhenUsed="1"/>
+    <w:lsdException w:name="Smart Link Error" w:semiHidden="1" w:unhideWhenUsed="1"/>
   </w:latentStyles>
   <w:style w:type="paragraph" w:default="1" w:styleId="Normal">
     <w:name w:val="Normal"/>
@@ -2513,6 +3596,18 @@
       <w:color w:val="808080"/>
       <w:shd w:val="clear" w:color="auto" w:fill="E6E6E6"/>
     </w:rPr>
+  </w:style>
+  <w:style w:type="paragraph" w:styleId="ListParagraph">
+    <w:name w:val="List Paragraph"/>
+    <w:basedOn w:val="Normal"/>
+    <w:uiPriority w:val="34"/>
+    <w:unhideWhenUsed/>
+    <w:qFormat/>
+    <w:rsid w:val="00197648"/>
+    <w:pPr>
+      <w:ind w:left="720"/>
+      <w:contextualSpacing/>
+    </w:pPr>
   </w:style>
 </w:styles>
 </file>
@@ -2780,141 +3875,6 @@
 </file>
 
 <file path=customXml/item1.xml><?xml version="1.0" encoding="utf-8"?>
-<?mso-contentType ?>
-<FormTemplates xmlns="http://schemas.microsoft.com/sharepoint/v3/contenttype/forms">
-  <Display>DocumentLibraryForm</Display>
-  <Edit>AssetEditForm</Edit>
-  <New>DocumentLibraryForm</New>
-</FormTemplates>
-</file>
-
-<file path=customXml/item2.xml><?xml version="1.0" encoding="utf-8"?>
-<p:properties xmlns:p="http://schemas.microsoft.com/office/2006/metadata/properties" xmlns:xsi="http://www.w3.org/2001/XMLSchema-instance" xmlns:pc="http://schemas.microsoft.com/office/infopath/2007/PartnerControls">
-  <documentManagement>
-    <APDescription xmlns="4873beb7-5857-4685-be1f-d57550cc96cc" xsi:nil="true"/>
-    <AssetExpire xmlns="4873beb7-5857-4685-be1f-d57550cc96cc">2029-01-01T08:00:00+00:00</AssetExpire>
-    <CampaignTagsTaxHTField0 xmlns="4873beb7-5857-4685-be1f-d57550cc96cc">
-      <Terms xmlns="http://schemas.microsoft.com/office/infopath/2007/PartnerControls"/>
-    </CampaignTagsTaxHTField0>
-    <IntlLangReviewDate xmlns="4873beb7-5857-4685-be1f-d57550cc96cc" xsi:nil="true"/>
-    <TPFriendlyName xmlns="4873beb7-5857-4685-be1f-d57550cc96cc" xsi:nil="true"/>
-    <IntlLangReview xmlns="4873beb7-5857-4685-be1f-d57550cc96cc">false</IntlLangReview>
-    <LocLastLocAttemptVersionLookup xmlns="4873beb7-5857-4685-be1f-d57550cc96cc">864570</LocLastLocAttemptVersionLookup>
-    <PolicheckWords xmlns="4873beb7-5857-4685-be1f-d57550cc96cc" xsi:nil="true"/>
-    <SubmitterId xmlns="4873beb7-5857-4685-be1f-d57550cc96cc" xsi:nil="true"/>
-    <AcquiredFrom xmlns="4873beb7-5857-4685-be1f-d57550cc96cc">Internal MS</AcquiredFrom>
-    <EditorialStatus xmlns="4873beb7-5857-4685-be1f-d57550cc96cc">Complete</EditorialStatus>
-    <Markets xmlns="4873beb7-5857-4685-be1f-d57550cc96cc"/>
-    <OriginAsset xmlns="4873beb7-5857-4685-be1f-d57550cc96cc" xsi:nil="true"/>
-    <AssetStart xmlns="4873beb7-5857-4685-be1f-d57550cc96cc">2012-11-01T04:53:00+00:00</AssetStart>
-    <FriendlyTitle xmlns="4873beb7-5857-4685-be1f-d57550cc96cc" xsi:nil="true"/>
-    <MarketSpecific xmlns="4873beb7-5857-4685-be1f-d57550cc96cc">false</MarketSpecific>
-    <TPNamespace xmlns="4873beb7-5857-4685-be1f-d57550cc96cc" xsi:nil="true"/>
-    <PublishStatusLookup xmlns="4873beb7-5857-4685-be1f-d57550cc96cc">
-      <Value>1655138</Value>
-    </PublishStatusLookup>
-    <APAuthor xmlns="4873beb7-5857-4685-be1f-d57550cc96cc">
-      <UserInfo>
-        <DisplayName>MIDDLEEAST\v-keerth</DisplayName>
-        <AccountId>2799</AccountId>
-        <AccountType/>
-      </UserInfo>
-    </APAuthor>
-    <TPCommandLine xmlns="4873beb7-5857-4685-be1f-d57550cc96cc" xsi:nil="true"/>
-    <IntlLangReviewer xmlns="4873beb7-5857-4685-be1f-d57550cc96cc" xsi:nil="true"/>
-    <OpenTemplate xmlns="4873beb7-5857-4685-be1f-d57550cc96cc">true</OpenTemplate>
-    <CSXSubmissionDate xmlns="4873beb7-5857-4685-be1f-d57550cc96cc" xsi:nil="true"/>
-    <TaxCatchAll xmlns="4873beb7-5857-4685-be1f-d57550cc96cc"/>
-    <Manager xmlns="4873beb7-5857-4685-be1f-d57550cc96cc" xsi:nil="true"/>
-    <NumericId xmlns="4873beb7-5857-4685-be1f-d57550cc96cc" xsi:nil="true"/>
-    <ParentAssetId xmlns="4873beb7-5857-4685-be1f-d57550cc96cc" xsi:nil="true"/>
-    <OriginalSourceMarket xmlns="4873beb7-5857-4685-be1f-d57550cc96cc" xsi:nil="true"/>
-    <ApprovalStatus xmlns="4873beb7-5857-4685-be1f-d57550cc96cc">InProgress</ApprovalStatus>
-    <TPComponent xmlns="4873beb7-5857-4685-be1f-d57550cc96cc" xsi:nil="true"/>
-    <EditorialTags xmlns="4873beb7-5857-4685-be1f-d57550cc96cc" xsi:nil="true"/>
-    <TPExecutable xmlns="4873beb7-5857-4685-be1f-d57550cc96cc" xsi:nil="true"/>
-    <TPLaunchHelpLink xmlns="4873beb7-5857-4685-be1f-d57550cc96cc" xsi:nil="true"/>
-    <LocComments xmlns="4873beb7-5857-4685-be1f-d57550cc96cc" xsi:nil="true"/>
-    <LocRecommendedHandoff xmlns="4873beb7-5857-4685-be1f-d57550cc96cc" xsi:nil="true"/>
-    <SourceTitle xmlns="4873beb7-5857-4685-be1f-d57550cc96cc" xsi:nil="true"/>
-    <CSXUpdate xmlns="4873beb7-5857-4685-be1f-d57550cc96cc">false</CSXUpdate>
-    <IntlLocPriority xmlns="4873beb7-5857-4685-be1f-d57550cc96cc" xsi:nil="true"/>
-    <UAProjectedTotalWords xmlns="4873beb7-5857-4685-be1f-d57550cc96cc" xsi:nil="true"/>
-    <AssetType xmlns="4873beb7-5857-4685-be1f-d57550cc96cc">TP</AssetType>
-    <MachineTranslated xmlns="4873beb7-5857-4685-be1f-d57550cc96cc">false</MachineTranslated>
-    <OutputCachingOn xmlns="4873beb7-5857-4685-be1f-d57550cc96cc">false</OutputCachingOn>
-    <TemplateStatus xmlns="4873beb7-5857-4685-be1f-d57550cc96cc">Complete</TemplateStatus>
-    <IsSearchable xmlns="4873beb7-5857-4685-be1f-d57550cc96cc">true</IsSearchable>
-    <ContentItem xmlns="4873beb7-5857-4685-be1f-d57550cc96cc" xsi:nil="true"/>
-    <HandoffToMSDN xmlns="4873beb7-5857-4685-be1f-d57550cc96cc" xsi:nil="true"/>
-    <ShowIn xmlns="4873beb7-5857-4685-be1f-d57550cc96cc">Show everywhere</ShowIn>
-    <ThumbnailAssetId xmlns="4873beb7-5857-4685-be1f-d57550cc96cc" xsi:nil="true"/>
-    <UALocComments xmlns="4873beb7-5857-4685-be1f-d57550cc96cc" xsi:nil="true"/>
-    <UALocRecommendation xmlns="4873beb7-5857-4685-be1f-d57550cc96cc">Localize</UALocRecommendation>
-    <LastModifiedDateTime xmlns="4873beb7-5857-4685-be1f-d57550cc96cc" xsi:nil="true"/>
-    <LegacyData xmlns="4873beb7-5857-4685-be1f-d57550cc96cc" xsi:nil="true"/>
-    <LocManualTestRequired xmlns="4873beb7-5857-4685-be1f-d57550cc96cc">false</LocManualTestRequired>
-    <LocMarketGroupTiers2 xmlns="4873beb7-5857-4685-be1f-d57550cc96cc" xsi:nil="true"/>
-    <ClipArtFilename xmlns="4873beb7-5857-4685-be1f-d57550cc96cc" xsi:nil="true"/>
-    <TPApplication xmlns="4873beb7-5857-4685-be1f-d57550cc96cc" xsi:nil="true"/>
-    <CSXHash xmlns="4873beb7-5857-4685-be1f-d57550cc96cc" xsi:nil="true"/>
-    <DirectSourceMarket xmlns="4873beb7-5857-4685-be1f-d57550cc96cc" xsi:nil="true"/>
-    <PrimaryImageGen xmlns="4873beb7-5857-4685-be1f-d57550cc96cc">true</PrimaryImageGen>
-    <PlannedPubDate xmlns="4873beb7-5857-4685-be1f-d57550cc96cc" xsi:nil="true"/>
-    <CSXSubmissionMarket xmlns="4873beb7-5857-4685-be1f-d57550cc96cc" xsi:nil="true"/>
-    <Downloads xmlns="4873beb7-5857-4685-be1f-d57550cc96cc">0</Downloads>
-    <ArtSampleDocs xmlns="4873beb7-5857-4685-be1f-d57550cc96cc" xsi:nil="true"/>
-    <TrustLevel xmlns="4873beb7-5857-4685-be1f-d57550cc96cc">1 Microsoft Managed Content</TrustLevel>
-    <BlockPublish xmlns="4873beb7-5857-4685-be1f-d57550cc96cc">false</BlockPublish>
-    <TPLaunchHelpLinkType xmlns="4873beb7-5857-4685-be1f-d57550cc96cc">Template</TPLaunchHelpLinkType>
-    <LocalizationTagsTaxHTField0 xmlns="4873beb7-5857-4685-be1f-d57550cc96cc">
-      <Terms xmlns="http://schemas.microsoft.com/office/infopath/2007/PartnerControls"/>
-    </LocalizationTagsTaxHTField0>
-    <BusinessGroup xmlns="4873beb7-5857-4685-be1f-d57550cc96cc" xsi:nil="true"/>
-    <Providers xmlns="4873beb7-5857-4685-be1f-d57550cc96cc" xsi:nil="true"/>
-    <TemplateTemplateType xmlns="4873beb7-5857-4685-be1f-d57550cc96cc">Word Document Template</TemplateTemplateType>
-    <TimesCloned xmlns="4873beb7-5857-4685-be1f-d57550cc96cc" xsi:nil="true"/>
-    <TPAppVersion xmlns="4873beb7-5857-4685-be1f-d57550cc96cc" xsi:nil="true"/>
-    <VoteCount xmlns="4873beb7-5857-4685-be1f-d57550cc96cc" xsi:nil="true"/>
-    <AverageRating xmlns="4873beb7-5857-4685-be1f-d57550cc96cc" xsi:nil="true"/>
-    <FeatureTagsTaxHTField0 xmlns="4873beb7-5857-4685-be1f-d57550cc96cc">
-      <Terms xmlns="http://schemas.microsoft.com/office/infopath/2007/PartnerControls"/>
-    </FeatureTagsTaxHTField0>
-    <Provider xmlns="4873beb7-5857-4685-be1f-d57550cc96cc" xsi:nil="true"/>
-    <UACurrentWords xmlns="4873beb7-5857-4685-be1f-d57550cc96cc" xsi:nil="true"/>
-    <AssetId xmlns="4873beb7-5857-4685-be1f-d57550cc96cc">TP103749966</AssetId>
-    <TPClientViewer xmlns="4873beb7-5857-4685-be1f-d57550cc96cc" xsi:nil="true"/>
-    <DSATActionTaken xmlns="4873beb7-5857-4685-be1f-d57550cc96cc" xsi:nil="true"/>
-    <APEditor xmlns="4873beb7-5857-4685-be1f-d57550cc96cc">
-      <UserInfo>
-        <DisplayName/>
-        <AccountId xsi:nil="true"/>
-        <AccountType/>
-      </UserInfo>
-    </APEditor>
-    <TPInstallLocation xmlns="4873beb7-5857-4685-be1f-d57550cc96cc" xsi:nil="true"/>
-    <OOCacheId xmlns="4873beb7-5857-4685-be1f-d57550cc96cc" xsi:nil="true"/>
-    <IsDeleted xmlns="4873beb7-5857-4685-be1f-d57550cc96cc">false</IsDeleted>
-    <PublishTargets xmlns="4873beb7-5857-4685-be1f-d57550cc96cc">OfficeOnlineVNext</PublishTargets>
-    <ApprovalLog xmlns="4873beb7-5857-4685-be1f-d57550cc96cc" xsi:nil="true"/>
-    <BugNumber xmlns="4873beb7-5857-4685-be1f-d57550cc96cc" xsi:nil="true"/>
-    <CrawlForDependencies xmlns="4873beb7-5857-4685-be1f-d57550cc96cc">false</CrawlForDependencies>
-    <InternalTagsTaxHTField0 xmlns="4873beb7-5857-4685-be1f-d57550cc96cc">
-      <Terms xmlns="http://schemas.microsoft.com/office/infopath/2007/PartnerControls"/>
-    </InternalTagsTaxHTField0>
-    <LastHandOff xmlns="4873beb7-5857-4685-be1f-d57550cc96cc" xsi:nil="true"/>
-    <Milestone xmlns="4873beb7-5857-4685-be1f-d57550cc96cc" xsi:nil="true"/>
-    <OriginalRelease xmlns="4873beb7-5857-4685-be1f-d57550cc96cc">15</OriginalRelease>
-    <RecommendationsModifier xmlns="4873beb7-5857-4685-be1f-d57550cc96cc" xsi:nil="true"/>
-    <ScenarioTagsTaxHTField0 xmlns="4873beb7-5857-4685-be1f-d57550cc96cc">
-      <Terms xmlns="http://schemas.microsoft.com/office/infopath/2007/PartnerControls"/>
-    </ScenarioTagsTaxHTField0>
-    <UANotes xmlns="4873beb7-5857-4685-be1f-d57550cc96cc" xsi:nil="true"/>
-  </documentManagement>
-</p:properties>
-</file>
-
-<file path=customXml/item3.xml><?xml version="1.0" encoding="utf-8"?>
 <ct:contentTypeSchema xmlns:ct="http://schemas.microsoft.com/office/2006/metadata/contentType" xmlns:ma="http://schemas.microsoft.com/office/2006/metadata/properties/metaAttributes" ct:_="" ma:_="" ma:contentTypeName="TemplateFile" ma:contentTypeID="0x0101006EDDDB5EE6D98C44930B742096920B300400F5B6D36B3EF94B4E9A635CDF2A18F5B8" ma:contentTypeVersion="72" ma:contentTypeDescription="Create a new document." ma:contentTypeScope="" ma:versionID="a23e56308344d904b51738559c3d67c9">
   <xsd:schema xmlns:xsd="http://www.w3.org/2001/XMLSchema" xmlns:xs="http://www.w3.org/2001/XMLSchema" xmlns:p="http://schemas.microsoft.com/office/2006/metadata/properties" xmlns:ns2="4873beb7-5857-4685-be1f-d57550cc96cc" targetNamespace="http://schemas.microsoft.com/office/2006/metadata/properties" ma:root="true" ma:fieldsID="cd0908cc4600e77bf5da051303e00c8d" ns2:_="">
     <xsd:import namespace="4873beb7-5857-4685-be1f-d57550cc96cc"/>
@@ -3954,6 +4914,141 @@
 </ct:contentTypeSchema>
 </file>
 
+<file path=customXml/item2.xml><?xml version="1.0" encoding="utf-8"?>
+<p:properties xmlns:p="http://schemas.microsoft.com/office/2006/metadata/properties" xmlns:xsi="http://www.w3.org/2001/XMLSchema-instance" xmlns:pc="http://schemas.microsoft.com/office/infopath/2007/PartnerControls">
+  <documentManagement>
+    <APDescription xmlns="4873beb7-5857-4685-be1f-d57550cc96cc" xsi:nil="true"/>
+    <AssetExpire xmlns="4873beb7-5857-4685-be1f-d57550cc96cc">2029-01-01T08:00:00+00:00</AssetExpire>
+    <CampaignTagsTaxHTField0 xmlns="4873beb7-5857-4685-be1f-d57550cc96cc">
+      <Terms xmlns="http://schemas.microsoft.com/office/infopath/2007/PartnerControls"/>
+    </CampaignTagsTaxHTField0>
+    <IntlLangReviewDate xmlns="4873beb7-5857-4685-be1f-d57550cc96cc" xsi:nil="true"/>
+    <TPFriendlyName xmlns="4873beb7-5857-4685-be1f-d57550cc96cc" xsi:nil="true"/>
+    <IntlLangReview xmlns="4873beb7-5857-4685-be1f-d57550cc96cc">false</IntlLangReview>
+    <LocLastLocAttemptVersionLookup xmlns="4873beb7-5857-4685-be1f-d57550cc96cc">864570</LocLastLocAttemptVersionLookup>
+    <PolicheckWords xmlns="4873beb7-5857-4685-be1f-d57550cc96cc" xsi:nil="true"/>
+    <SubmitterId xmlns="4873beb7-5857-4685-be1f-d57550cc96cc" xsi:nil="true"/>
+    <AcquiredFrom xmlns="4873beb7-5857-4685-be1f-d57550cc96cc">Internal MS</AcquiredFrom>
+    <EditorialStatus xmlns="4873beb7-5857-4685-be1f-d57550cc96cc">Complete</EditorialStatus>
+    <Markets xmlns="4873beb7-5857-4685-be1f-d57550cc96cc"/>
+    <OriginAsset xmlns="4873beb7-5857-4685-be1f-d57550cc96cc" xsi:nil="true"/>
+    <AssetStart xmlns="4873beb7-5857-4685-be1f-d57550cc96cc">2012-11-01T04:53:00+00:00</AssetStart>
+    <FriendlyTitle xmlns="4873beb7-5857-4685-be1f-d57550cc96cc" xsi:nil="true"/>
+    <MarketSpecific xmlns="4873beb7-5857-4685-be1f-d57550cc96cc">false</MarketSpecific>
+    <TPNamespace xmlns="4873beb7-5857-4685-be1f-d57550cc96cc" xsi:nil="true"/>
+    <PublishStatusLookup xmlns="4873beb7-5857-4685-be1f-d57550cc96cc">
+      <Value>1655138</Value>
+    </PublishStatusLookup>
+    <APAuthor xmlns="4873beb7-5857-4685-be1f-d57550cc96cc">
+      <UserInfo>
+        <DisplayName>MIDDLEEAST\v-keerth</DisplayName>
+        <AccountId>2799</AccountId>
+        <AccountType/>
+      </UserInfo>
+    </APAuthor>
+    <TPCommandLine xmlns="4873beb7-5857-4685-be1f-d57550cc96cc" xsi:nil="true"/>
+    <IntlLangReviewer xmlns="4873beb7-5857-4685-be1f-d57550cc96cc" xsi:nil="true"/>
+    <OpenTemplate xmlns="4873beb7-5857-4685-be1f-d57550cc96cc">true</OpenTemplate>
+    <CSXSubmissionDate xmlns="4873beb7-5857-4685-be1f-d57550cc96cc" xsi:nil="true"/>
+    <TaxCatchAll xmlns="4873beb7-5857-4685-be1f-d57550cc96cc"/>
+    <Manager xmlns="4873beb7-5857-4685-be1f-d57550cc96cc" xsi:nil="true"/>
+    <NumericId xmlns="4873beb7-5857-4685-be1f-d57550cc96cc" xsi:nil="true"/>
+    <ParentAssetId xmlns="4873beb7-5857-4685-be1f-d57550cc96cc" xsi:nil="true"/>
+    <OriginalSourceMarket xmlns="4873beb7-5857-4685-be1f-d57550cc96cc" xsi:nil="true"/>
+    <ApprovalStatus xmlns="4873beb7-5857-4685-be1f-d57550cc96cc">InProgress</ApprovalStatus>
+    <TPComponent xmlns="4873beb7-5857-4685-be1f-d57550cc96cc" xsi:nil="true"/>
+    <EditorialTags xmlns="4873beb7-5857-4685-be1f-d57550cc96cc" xsi:nil="true"/>
+    <TPExecutable xmlns="4873beb7-5857-4685-be1f-d57550cc96cc" xsi:nil="true"/>
+    <TPLaunchHelpLink xmlns="4873beb7-5857-4685-be1f-d57550cc96cc" xsi:nil="true"/>
+    <LocComments xmlns="4873beb7-5857-4685-be1f-d57550cc96cc" xsi:nil="true"/>
+    <LocRecommendedHandoff xmlns="4873beb7-5857-4685-be1f-d57550cc96cc" xsi:nil="true"/>
+    <SourceTitle xmlns="4873beb7-5857-4685-be1f-d57550cc96cc" xsi:nil="true"/>
+    <CSXUpdate xmlns="4873beb7-5857-4685-be1f-d57550cc96cc">false</CSXUpdate>
+    <IntlLocPriority xmlns="4873beb7-5857-4685-be1f-d57550cc96cc" xsi:nil="true"/>
+    <UAProjectedTotalWords xmlns="4873beb7-5857-4685-be1f-d57550cc96cc" xsi:nil="true"/>
+    <AssetType xmlns="4873beb7-5857-4685-be1f-d57550cc96cc">TP</AssetType>
+    <MachineTranslated xmlns="4873beb7-5857-4685-be1f-d57550cc96cc">false</MachineTranslated>
+    <OutputCachingOn xmlns="4873beb7-5857-4685-be1f-d57550cc96cc">false</OutputCachingOn>
+    <TemplateStatus xmlns="4873beb7-5857-4685-be1f-d57550cc96cc">Complete</TemplateStatus>
+    <IsSearchable xmlns="4873beb7-5857-4685-be1f-d57550cc96cc">true</IsSearchable>
+    <ContentItem xmlns="4873beb7-5857-4685-be1f-d57550cc96cc" xsi:nil="true"/>
+    <HandoffToMSDN xmlns="4873beb7-5857-4685-be1f-d57550cc96cc" xsi:nil="true"/>
+    <ShowIn xmlns="4873beb7-5857-4685-be1f-d57550cc96cc">Show everywhere</ShowIn>
+    <ThumbnailAssetId xmlns="4873beb7-5857-4685-be1f-d57550cc96cc" xsi:nil="true"/>
+    <UALocComments xmlns="4873beb7-5857-4685-be1f-d57550cc96cc" xsi:nil="true"/>
+    <UALocRecommendation xmlns="4873beb7-5857-4685-be1f-d57550cc96cc">Localize</UALocRecommendation>
+    <LastModifiedDateTime xmlns="4873beb7-5857-4685-be1f-d57550cc96cc" xsi:nil="true"/>
+    <LegacyData xmlns="4873beb7-5857-4685-be1f-d57550cc96cc" xsi:nil="true"/>
+    <LocManualTestRequired xmlns="4873beb7-5857-4685-be1f-d57550cc96cc">false</LocManualTestRequired>
+    <LocMarketGroupTiers2 xmlns="4873beb7-5857-4685-be1f-d57550cc96cc" xsi:nil="true"/>
+    <ClipArtFilename xmlns="4873beb7-5857-4685-be1f-d57550cc96cc" xsi:nil="true"/>
+    <TPApplication xmlns="4873beb7-5857-4685-be1f-d57550cc96cc" xsi:nil="true"/>
+    <CSXHash xmlns="4873beb7-5857-4685-be1f-d57550cc96cc" xsi:nil="true"/>
+    <DirectSourceMarket xmlns="4873beb7-5857-4685-be1f-d57550cc96cc" xsi:nil="true"/>
+    <PrimaryImageGen xmlns="4873beb7-5857-4685-be1f-d57550cc96cc">true</PrimaryImageGen>
+    <PlannedPubDate xmlns="4873beb7-5857-4685-be1f-d57550cc96cc" xsi:nil="true"/>
+    <CSXSubmissionMarket xmlns="4873beb7-5857-4685-be1f-d57550cc96cc" xsi:nil="true"/>
+    <Downloads xmlns="4873beb7-5857-4685-be1f-d57550cc96cc">0</Downloads>
+    <ArtSampleDocs xmlns="4873beb7-5857-4685-be1f-d57550cc96cc" xsi:nil="true"/>
+    <TrustLevel xmlns="4873beb7-5857-4685-be1f-d57550cc96cc">1 Microsoft Managed Content</TrustLevel>
+    <BlockPublish xmlns="4873beb7-5857-4685-be1f-d57550cc96cc">false</BlockPublish>
+    <TPLaunchHelpLinkType xmlns="4873beb7-5857-4685-be1f-d57550cc96cc">Template</TPLaunchHelpLinkType>
+    <LocalizationTagsTaxHTField0 xmlns="4873beb7-5857-4685-be1f-d57550cc96cc">
+      <Terms xmlns="http://schemas.microsoft.com/office/infopath/2007/PartnerControls"/>
+    </LocalizationTagsTaxHTField0>
+    <BusinessGroup xmlns="4873beb7-5857-4685-be1f-d57550cc96cc" xsi:nil="true"/>
+    <Providers xmlns="4873beb7-5857-4685-be1f-d57550cc96cc" xsi:nil="true"/>
+    <TemplateTemplateType xmlns="4873beb7-5857-4685-be1f-d57550cc96cc">Word Document Template</TemplateTemplateType>
+    <TimesCloned xmlns="4873beb7-5857-4685-be1f-d57550cc96cc" xsi:nil="true"/>
+    <TPAppVersion xmlns="4873beb7-5857-4685-be1f-d57550cc96cc" xsi:nil="true"/>
+    <VoteCount xmlns="4873beb7-5857-4685-be1f-d57550cc96cc" xsi:nil="true"/>
+    <AverageRating xmlns="4873beb7-5857-4685-be1f-d57550cc96cc" xsi:nil="true"/>
+    <FeatureTagsTaxHTField0 xmlns="4873beb7-5857-4685-be1f-d57550cc96cc">
+      <Terms xmlns="http://schemas.microsoft.com/office/infopath/2007/PartnerControls"/>
+    </FeatureTagsTaxHTField0>
+    <Provider xmlns="4873beb7-5857-4685-be1f-d57550cc96cc" xsi:nil="true"/>
+    <UACurrentWords xmlns="4873beb7-5857-4685-be1f-d57550cc96cc" xsi:nil="true"/>
+    <AssetId xmlns="4873beb7-5857-4685-be1f-d57550cc96cc">TP103749966</AssetId>
+    <TPClientViewer xmlns="4873beb7-5857-4685-be1f-d57550cc96cc" xsi:nil="true"/>
+    <DSATActionTaken xmlns="4873beb7-5857-4685-be1f-d57550cc96cc" xsi:nil="true"/>
+    <APEditor xmlns="4873beb7-5857-4685-be1f-d57550cc96cc">
+      <UserInfo>
+        <DisplayName/>
+        <AccountId xsi:nil="true"/>
+        <AccountType/>
+      </UserInfo>
+    </APEditor>
+    <TPInstallLocation xmlns="4873beb7-5857-4685-be1f-d57550cc96cc" xsi:nil="true"/>
+    <OOCacheId xmlns="4873beb7-5857-4685-be1f-d57550cc96cc" xsi:nil="true"/>
+    <IsDeleted xmlns="4873beb7-5857-4685-be1f-d57550cc96cc">false</IsDeleted>
+    <PublishTargets xmlns="4873beb7-5857-4685-be1f-d57550cc96cc">OfficeOnlineVNext</PublishTargets>
+    <ApprovalLog xmlns="4873beb7-5857-4685-be1f-d57550cc96cc" xsi:nil="true"/>
+    <BugNumber xmlns="4873beb7-5857-4685-be1f-d57550cc96cc" xsi:nil="true"/>
+    <CrawlForDependencies xmlns="4873beb7-5857-4685-be1f-d57550cc96cc">false</CrawlForDependencies>
+    <InternalTagsTaxHTField0 xmlns="4873beb7-5857-4685-be1f-d57550cc96cc">
+      <Terms xmlns="http://schemas.microsoft.com/office/infopath/2007/PartnerControls"/>
+    </InternalTagsTaxHTField0>
+    <LastHandOff xmlns="4873beb7-5857-4685-be1f-d57550cc96cc" xsi:nil="true"/>
+    <Milestone xmlns="4873beb7-5857-4685-be1f-d57550cc96cc" xsi:nil="true"/>
+    <OriginalRelease xmlns="4873beb7-5857-4685-be1f-d57550cc96cc">15</OriginalRelease>
+    <RecommendationsModifier xmlns="4873beb7-5857-4685-be1f-d57550cc96cc" xsi:nil="true"/>
+    <ScenarioTagsTaxHTField0 xmlns="4873beb7-5857-4685-be1f-d57550cc96cc">
+      <Terms xmlns="http://schemas.microsoft.com/office/infopath/2007/PartnerControls"/>
+    </ScenarioTagsTaxHTField0>
+    <UANotes xmlns="4873beb7-5857-4685-be1f-d57550cc96cc" xsi:nil="true"/>
+  </documentManagement>
+</p:properties>
+</file>
+
+<file path=customXml/item3.xml><?xml version="1.0" encoding="utf-8"?>
+<?mso-contentType ?>
+<FormTemplates xmlns="http://schemas.microsoft.com/sharepoint/v3/contenttype/forms">
+  <Display>DocumentLibraryForm</Display>
+  <Edit>AssetEditForm</Edit>
+  <New>DocumentLibraryForm</New>
+</FormTemplates>
+</file>
+
 <file path=customXml/item4.xml><?xml version="1.0" encoding="utf-8"?>
 <b:Sources xmlns:b="http://schemas.openxmlformats.org/officeDocument/2006/bibliography" SelectedStyle="\APA.XSL" StyleName="APA">
   <b:Source>
@@ -4008,24 +5103,6 @@
 </file>
 
 <file path=customXml/itemProps1.xml><?xml version="1.0" encoding="utf-8"?>
-<ds:datastoreItem xmlns:ds="http://schemas.openxmlformats.org/officeDocument/2006/customXml" ds:itemID="{FF740C13-C6A2-43D3-86C5-4CBB969C2CB1}">
-  <ds:schemaRefs>
-    <ds:schemaRef ds:uri="http://schemas.microsoft.com/sharepoint/v3/contenttype/forms"/>
-  </ds:schemaRefs>
-</ds:datastoreItem>
-</file>
-
-<file path=customXml/itemProps2.xml><?xml version="1.0" encoding="utf-8"?>
-<ds:datastoreItem xmlns:ds="http://schemas.openxmlformats.org/officeDocument/2006/customXml" ds:itemID="{83AE4ADC-D632-40A7-A0C1-0481BB069C4F}">
-  <ds:schemaRefs>
-    <ds:schemaRef ds:uri="http://schemas.microsoft.com/office/2006/metadata/properties"/>
-    <ds:schemaRef ds:uri="http://schemas.microsoft.com/office/infopath/2007/PartnerControls"/>
-    <ds:schemaRef ds:uri="4873beb7-5857-4685-be1f-d57550cc96cc"/>
-  </ds:schemaRefs>
-</ds:datastoreItem>
-</file>
-
-<file path=customXml/itemProps3.xml><?xml version="1.0" encoding="utf-8"?>
 <ds:datastoreItem xmlns:ds="http://schemas.openxmlformats.org/officeDocument/2006/customXml" ds:itemID="{88FF2527-3592-4DBF-9FD9-FEA06E5BF9A7}">
   <ds:schemaRefs>
     <ds:schemaRef ds:uri="http://schemas.microsoft.com/office/2006/metadata/contentType"/>
@@ -4043,8 +5120,26 @@
 </ds:datastoreItem>
 </file>
 
+<file path=customXml/itemProps2.xml><?xml version="1.0" encoding="utf-8"?>
+<ds:datastoreItem xmlns:ds="http://schemas.openxmlformats.org/officeDocument/2006/customXml" ds:itemID="{83AE4ADC-D632-40A7-A0C1-0481BB069C4F}">
+  <ds:schemaRefs>
+    <ds:schemaRef ds:uri="http://schemas.microsoft.com/office/2006/metadata/properties"/>
+    <ds:schemaRef ds:uri="http://schemas.microsoft.com/office/infopath/2007/PartnerControls"/>
+    <ds:schemaRef ds:uri="4873beb7-5857-4685-be1f-d57550cc96cc"/>
+  </ds:schemaRefs>
+</ds:datastoreItem>
+</file>
+
+<file path=customXml/itemProps3.xml><?xml version="1.0" encoding="utf-8"?>
+<ds:datastoreItem xmlns:ds="http://schemas.openxmlformats.org/officeDocument/2006/customXml" ds:itemID="{FF740C13-C6A2-43D3-86C5-4CBB969C2CB1}">
+  <ds:schemaRefs>
+    <ds:schemaRef ds:uri="http://schemas.microsoft.com/sharepoint/v3/contenttype/forms"/>
+  </ds:schemaRefs>
+</ds:datastoreItem>
+</file>
+
 <file path=customXml/itemProps4.xml><?xml version="1.0" encoding="utf-8"?>
-<ds:datastoreItem xmlns:ds="http://schemas.openxmlformats.org/officeDocument/2006/customXml" ds:itemID="{AF3FE077-A815-4182-8563-205900F62361}">
+<ds:datastoreItem xmlns:ds="http://schemas.openxmlformats.org/officeDocument/2006/customXml" ds:itemID="{59BBF0E6-8EB3-42C3-8A4F-2DFB21B07DB1}">
   <ds:schemaRefs>
     <ds:schemaRef ds:uri="http://schemas.openxmlformats.org/officeDocument/2006/bibliography"/>
   </ds:schemaRefs>

</xml_diff>

<commit_message>
t-SNE & assignment 1 work
t-SNE & assignment 1 work
</commit_message>
<xml_diff>
--- a/Assignment_01/BMoretz_Assignment_01.docx
+++ b/Assignment_01/BMoretz_Assignment_01.docx
@@ -834,13 +834,13 @@
           <w:noProof/>
         </w:rPr>
         <w:drawing>
-          <wp:anchor distT="0" distB="0" distL="114300" distR="114300" simplePos="0" relativeHeight="251660288" behindDoc="0" locked="0" layoutInCell="1" allowOverlap="1" wp14:anchorId="78E35208" wp14:editId="7D299DB5">
+          <wp:anchor distT="0" distB="0" distL="114300" distR="114300" simplePos="0" relativeHeight="251660288" behindDoc="0" locked="0" layoutInCell="1" allowOverlap="1" wp14:anchorId="78E35208" wp14:editId="0CC32AD0">
             <wp:simplePos x="0" y="0"/>
             <wp:positionH relativeFrom="margin">
               <wp:align>center</wp:align>
             </wp:positionH>
             <wp:positionV relativeFrom="paragraph">
-              <wp:posOffset>484063</wp:posOffset>
+              <wp:posOffset>324844</wp:posOffset>
             </wp:positionV>
             <wp:extent cx="7176135" cy="2122805"/>
             <wp:effectExtent l="0" t="0" r="5715" b="0"/>
@@ -892,13 +892,11 @@
       <w:r>
         <w:t xml:space="preserve">Color code this plot by </w:t>
       </w:r>
-      <w:proofErr w:type="gramStart"/>
-      <w:r>
-        <w:t>industry?</w:t>
-      </w:r>
-      <w:proofErr w:type="gramEnd"/>
-      <w:r>
-        <w:t xml:space="preserve">  Here are the ticker symbols and their industry.  You do not need to use the colors that used in the table.</w:t>
+      <w:r>
+        <w:t>industry.</w:t>
+      </w:r>
+      <w:r>
+        <w:t xml:space="preserve"> </w:t>
       </w:r>
     </w:p>
     <w:p>
@@ -914,7 +912,342 @@
           <w:ilvl w:val="0"/>
           <w:numId w:val="19"/>
         </w:numPr>
-      </w:pPr>
+        <w:spacing w:before="0" w:line="276" w:lineRule="auto"/>
+      </w:pPr>
+      <w:r>
+        <w:t xml:space="preserve">In using PCA for dimension reduction, after we compute the principal </w:t>
+      </w:r>
+      <w:proofErr w:type="gramStart"/>
+      <w:r>
+        <w:t>components</w:t>
+      </w:r>
+      <w:proofErr w:type="gramEnd"/>
+      <w:r>
+        <w:t xml:space="preserve"> we need to decide how many principal components to keep or retain.  How many principal components do you think that we should keep?  Why?  (Hint: What decision rules should we use to determine the number of principal components to keep?)  </w:t>
+      </w:r>
+    </w:p>
+    <w:p>
+      <w:pPr>
+        <w:pStyle w:val="ListParagraph"/>
+        <w:spacing w:before="0" w:line="276" w:lineRule="auto"/>
+      </w:pPr>
+    </w:p>
+    <w:p>
+      <w:pPr>
+        <w:pStyle w:val="ListParagraph"/>
+        <w:numPr>
+          <w:ilvl w:val="1"/>
+          <w:numId w:val="19"/>
+        </w:numPr>
+        <w:spacing w:before="0" w:line="276" w:lineRule="auto"/>
+      </w:pPr>
+      <w:r>
+        <w:t xml:space="preserve">There are no hard and fast objective rules to follow when selecting the number of principal components to keep, this greatly depends on our objective. Here our objective is </w:t>
+      </w:r>
+      <w:proofErr w:type="gramStart"/>
+      <w:r>
+        <w:t>explain</w:t>
+      </w:r>
+      <w:proofErr w:type="gramEnd"/>
+      <w:r>
+        <w:t xml:space="preserve"> the most variance with the fewest possible components. In general, we should keep the minimal number of components that meet the cutoff value for our percentage of explained variance (typically between 80-90%, depending on situation).</w:t>
+      </w:r>
+    </w:p>
+    <w:p>
+      <w:pPr>
+        <w:pStyle w:val="ListParagraph"/>
+        <w:spacing w:before="0" w:line="276" w:lineRule="auto"/>
+        <w:ind w:left="1440"/>
+      </w:pPr>
+    </w:p>
+    <w:p>
+      <w:pPr>
+        <w:pStyle w:val="ListParagraph"/>
+        <w:spacing w:before="0" w:line="276" w:lineRule="auto"/>
+        <w:ind w:left="1440"/>
+      </w:pPr>
+      <w:r>
+        <w:t>The typical scree plot here is not particularly useful, so we’ll look to the cumulative variance explained plot.</w:t>
+      </w:r>
+    </w:p>
+    <w:p>
+      <w:pPr>
+        <w:spacing w:before="0" w:line="276" w:lineRule="auto"/>
+      </w:pPr>
+      <w:r>
+        <w:rPr>
+          <w:noProof/>
+        </w:rPr>
+        <w:drawing>
+          <wp:inline distT="0" distB="0" distL="0" distR="0" wp14:anchorId="63DD6C4F" wp14:editId="3F76829F">
+            <wp:extent cx="6623436" cy="3275534"/>
+            <wp:effectExtent l="0" t="0" r="6350" b="1270"/>
+            <wp:docPr id="1" name="Picture 1"/>
+            <wp:cNvGraphicFramePr>
+              <a:graphicFrameLocks xmlns:a="http://schemas.openxmlformats.org/drawingml/2006/main" noChangeAspect="1"/>
+            </wp:cNvGraphicFramePr>
+            <a:graphic xmlns:a="http://schemas.openxmlformats.org/drawingml/2006/main">
+              <a:graphicData uri="http://schemas.openxmlformats.org/drawingml/2006/picture">
+                <pic:pic xmlns:pic="http://schemas.openxmlformats.org/drawingml/2006/picture">
+                  <pic:nvPicPr>
+                    <pic:cNvPr id="1" name=""/>
+                    <pic:cNvPicPr/>
+                  </pic:nvPicPr>
+                  <pic:blipFill>
+                    <a:blip r:embed="rId13"/>
+                    <a:stretch>
+                      <a:fillRect/>
+                    </a:stretch>
+                  </pic:blipFill>
+                  <pic:spPr>
+                    <a:xfrm>
+                      <a:off x="0" y="0"/>
+                      <a:ext cx="6644655" cy="3286028"/>
+                    </a:xfrm>
+                    <a:prstGeom prst="rect">
+                      <a:avLst/>
+                    </a:prstGeom>
+                  </pic:spPr>
+                </pic:pic>
+              </a:graphicData>
+            </a:graphic>
+          </wp:inline>
+        </w:drawing>
+      </w:r>
+    </w:p>
+    <w:p>
+      <w:pPr>
+        <w:pStyle w:val="ListParagraph"/>
+        <w:spacing w:before="0" w:line="276" w:lineRule="auto"/>
+      </w:pPr>
+      <w:r>
+        <w:rPr>
+          <w:noProof/>
+        </w:rPr>
+        <w:lastRenderedPageBreak/>
+        <w:drawing>
+          <wp:anchor distT="0" distB="0" distL="114300" distR="114300" simplePos="0" relativeHeight="251661312" behindDoc="0" locked="0" layoutInCell="1" allowOverlap="1" wp14:anchorId="12C974E1" wp14:editId="0020AB54">
+            <wp:simplePos x="0" y="0"/>
+            <wp:positionH relativeFrom="margin">
+              <wp:align>left</wp:align>
+            </wp:positionH>
+            <wp:positionV relativeFrom="paragraph">
+              <wp:posOffset>608</wp:posOffset>
+            </wp:positionV>
+            <wp:extent cx="6858000" cy="3391535"/>
+            <wp:effectExtent l="0" t="0" r="0" b="0"/>
+            <wp:wrapTopAndBottom/>
+            <wp:docPr id="5" name="Picture 5"/>
+            <wp:cNvGraphicFramePr>
+              <a:graphicFrameLocks xmlns:a="http://schemas.openxmlformats.org/drawingml/2006/main" noChangeAspect="1"/>
+            </wp:cNvGraphicFramePr>
+            <a:graphic xmlns:a="http://schemas.openxmlformats.org/drawingml/2006/main">
+              <a:graphicData uri="http://schemas.openxmlformats.org/drawingml/2006/picture">
+                <pic:pic xmlns:pic="http://schemas.openxmlformats.org/drawingml/2006/picture">
+                  <pic:nvPicPr>
+                    <pic:cNvPr id="1" name=""/>
+                    <pic:cNvPicPr/>
+                  </pic:nvPicPr>
+                  <pic:blipFill>
+                    <a:blip r:embed="rId14" cstate="print">
+                      <a:extLst>
+                        <a:ext uri="{28A0092B-C50C-407E-A947-70E740481C1C}">
+                          <a14:useLocalDpi xmlns:a14="http://schemas.microsoft.com/office/drawing/2010/main" val="0"/>
+                        </a:ext>
+                      </a:extLst>
+                    </a:blip>
+                    <a:stretch>
+                      <a:fillRect/>
+                    </a:stretch>
+                  </pic:blipFill>
+                  <pic:spPr>
+                    <a:xfrm>
+                      <a:off x="0" y="0"/>
+                      <a:ext cx="6858000" cy="3391535"/>
+                    </a:xfrm>
+                    <a:prstGeom prst="rect">
+                      <a:avLst/>
+                    </a:prstGeom>
+                  </pic:spPr>
+                </pic:pic>
+              </a:graphicData>
+            </a:graphic>
+          </wp:anchor>
+        </w:drawing>
+      </w:r>
+    </w:p>
+    <w:p>
+      <w:pPr>
+        <w:pStyle w:val="ListParagraph"/>
+        <w:spacing w:before="0" w:line="276" w:lineRule="auto"/>
+      </w:pPr>
+      <w:r>
+        <w:t>Following the rough guidelines for explained  variance, we should keep the first eight components if we want to account for approximately 80% of the total variance explained.</w:t>
+      </w:r>
+    </w:p>
+    <w:p>
+      <w:pPr>
+        <w:pStyle w:val="ListParagraph"/>
+        <w:spacing w:before="0" w:line="276" w:lineRule="auto"/>
+      </w:pPr>
+    </w:p>
+    <w:p>
+      <w:pPr>
+        <w:pStyle w:val="ListParagraph"/>
+        <w:numPr>
+          <w:ilvl w:val="0"/>
+          <w:numId w:val="19"/>
+        </w:numPr>
+      </w:pPr>
+      <w:r>
+        <w:t xml:space="preserve">Now let’s use principal components in predictive modeling.  </w:t>
+      </w:r>
+    </w:p>
+    <w:p>
+      <w:pPr>
+        <w:pStyle w:val="ListParagraph"/>
+        <w:numPr>
+          <w:ilvl w:val="1"/>
+          <w:numId w:val="19"/>
+        </w:numPr>
+      </w:pPr>
+      <w:r>
+        <w:t>The predictor variables for our predictive model will be the PCA scores.  What are the scores?</w:t>
+      </w:r>
+    </w:p>
+    <w:p>
+      <w:pPr>
+        <w:pStyle w:val="ListParagraph"/>
+      </w:pPr>
+    </w:p>
+    <w:p>
+      <w:pPr>
+        <w:pStyle w:val="ListParagraph"/>
+        <w:numPr>
+          <w:ilvl w:val="2"/>
+          <w:numId w:val="19"/>
+        </w:numPr>
+      </w:pPr>
+      <w:r>
+        <w:rPr>
+          <w:noProof/>
+        </w:rPr>
+        <w:drawing>
+          <wp:anchor distT="0" distB="0" distL="114300" distR="114300" simplePos="0" relativeHeight="251662336" behindDoc="0" locked="0" layoutInCell="1" allowOverlap="1" wp14:anchorId="03CF3C98" wp14:editId="49A83FAF">
+            <wp:simplePos x="0" y="0"/>
+            <wp:positionH relativeFrom="margin">
+              <wp:posOffset>1419225</wp:posOffset>
+            </wp:positionH>
+            <wp:positionV relativeFrom="paragraph">
+              <wp:posOffset>623570</wp:posOffset>
+            </wp:positionV>
+            <wp:extent cx="4261485" cy="2106930"/>
+            <wp:effectExtent l="0" t="0" r="5715" b="7620"/>
+            <wp:wrapTopAndBottom/>
+            <wp:docPr id="6" name="Picture 6"/>
+            <wp:cNvGraphicFramePr>
+              <a:graphicFrameLocks xmlns:a="http://schemas.openxmlformats.org/drawingml/2006/main" noChangeAspect="1"/>
+            </wp:cNvGraphicFramePr>
+            <a:graphic xmlns:a="http://schemas.openxmlformats.org/drawingml/2006/main">
+              <a:graphicData uri="http://schemas.openxmlformats.org/drawingml/2006/picture">
+                <pic:pic xmlns:pic="http://schemas.openxmlformats.org/drawingml/2006/picture">
+                  <pic:nvPicPr>
+                    <pic:cNvPr id="1" name=""/>
+                    <pic:cNvPicPr/>
+                  </pic:nvPicPr>
+                  <pic:blipFill>
+                    <a:blip r:embed="rId15" cstate="print">
+                      <a:extLst>
+                        <a:ext uri="{28A0092B-C50C-407E-A947-70E740481C1C}">
+                          <a14:useLocalDpi xmlns:a14="http://schemas.microsoft.com/office/drawing/2010/main" val="0"/>
+                        </a:ext>
+                      </a:extLst>
+                    </a:blip>
+                    <a:stretch>
+                      <a:fillRect/>
+                    </a:stretch>
+                  </pic:blipFill>
+                  <pic:spPr>
+                    <a:xfrm>
+                      <a:off x="0" y="0"/>
+                      <a:ext cx="4261485" cy="2106930"/>
+                    </a:xfrm>
+                    <a:prstGeom prst="rect">
+                      <a:avLst/>
+                    </a:prstGeom>
+                  </pic:spPr>
+                </pic:pic>
+              </a:graphicData>
+            </a:graphic>
+            <wp14:sizeRelH relativeFrom="margin">
+              <wp14:pctWidth>0</wp14:pctWidth>
+            </wp14:sizeRelH>
+            <wp14:sizeRelV relativeFrom="margin">
+              <wp14:pctHeight>0</wp14:pctHeight>
+            </wp14:sizeRelV>
+          </wp:anchor>
+        </w:drawing>
+      </w:r>
+      <w:r>
+        <w:t xml:space="preserve">The score for an observation is the distance from the origin </w:t>
+      </w:r>
+      <w:r>
+        <w:t>(as opposed to the direction, which is defined by the loading vector) that is defined for a given component. We can look at the first two component scores for the stock data visually in the graph below.</w:t>
+      </w:r>
+    </w:p>
+    <w:p>
+      <w:pPr>
+        <w:pStyle w:val="ListParagraph"/>
+        <w:ind w:left="1440"/>
+      </w:pPr>
+    </w:p>
+    <w:p>
+      <w:pPr>
+        <w:pStyle w:val="ListParagraph"/>
+        <w:numPr>
+          <w:ilvl w:val="1"/>
+          <w:numId w:val="19"/>
+        </w:numPr>
+      </w:pPr>
+      <w:r>
+        <w:t xml:space="preserve">The VIF values associated with every predictor variable in any principal </w:t>
+      </w:r>
+      <w:proofErr w:type="gramStart"/>
+      <w:r>
+        <w:t>components</w:t>
+      </w:r>
+      <w:proofErr w:type="gramEnd"/>
+      <w:r>
+        <w:t xml:space="preserve"> regression model should all be one.  Why?</w:t>
+      </w:r>
+    </w:p>
+    <w:p>
+      <w:pPr>
+        <w:pStyle w:val="ListParagraph"/>
+      </w:pPr>
+    </w:p>
+    <w:p>
+      <w:pPr>
+        <w:pStyle w:val="ListParagraph"/>
+        <w:numPr>
+          <w:ilvl w:val="2"/>
+          <w:numId w:val="19"/>
+        </w:numPr>
+      </w:pPr>
+      <w:r>
+        <w:t>The VIF value is an indicator of multicollinearity in a linear model; the components derived by principal component analysis are derived orthogonally in linear space (no two components go in the same linear direction). This makes multicollinear relationships with the components impossible.</w:t>
+      </w:r>
+    </w:p>
+    <w:p>
+      <w:pPr>
+        <w:pStyle w:val="ListParagraph"/>
+        <w:numPr>
+          <w:ilvl w:val="0"/>
+          <w:numId w:val="19"/>
+        </w:numPr>
+      </w:pPr>
+      <w:bookmarkStart w:id="0" w:name="_GoBack"/>
+      <w:bookmarkEnd w:id="0"/>
     </w:p>
     <w:p>
       <w:pPr>
@@ -922,12 +1255,9 @@
         <w:ind w:left="360"/>
       </w:pPr>
     </w:p>
-    <w:p>
-      <w:bookmarkStart w:id="0" w:name="_GoBack"/>
-      <w:bookmarkEnd w:id="0"/>
-    </w:p>
     <w:p/>
     <w:p/>
+    <w:p/>
     <w:p>
       <w:pPr>
         <w:pStyle w:val="Heading3"/>
@@ -946,7 +1276,7 @@
       </w:r>
     </w:p>
     <w:sectPr>
-      <w:footerReference w:type="default" r:id="rId13"/>
+      <w:footerReference w:type="default" r:id="rId16"/>
       <w:pgSz w:w="12240" w:h="15840"/>
       <w:pgMar w:top="720" w:right="720" w:bottom="720" w:left="720" w:header="720" w:footer="720" w:gutter="0"/>
       <w:cols w:space="720"/>
@@ -5139,7 +5469,7 @@
 </file>
 
 <file path=customXml/itemProps4.xml><?xml version="1.0" encoding="utf-8"?>
-<ds:datastoreItem xmlns:ds="http://schemas.openxmlformats.org/officeDocument/2006/customXml" ds:itemID="{59BBF0E6-8EB3-42C3-8A4F-2DFB21B07DB1}">
+<ds:datastoreItem xmlns:ds="http://schemas.openxmlformats.org/officeDocument/2006/customXml" ds:itemID="{4C186E73-7CCF-4952-A103-F8A623F45DF3}">
   <ds:schemaRefs>
     <ds:schemaRef ds:uri="http://schemas.openxmlformats.org/officeDocument/2006/bibliography"/>
   </ds:schemaRefs>

</xml_diff>

<commit_message>
updates to final/mods to assignment 1
updates to final/mods to assignment 1
</commit_message>
<xml_diff>
--- a/Assignment_01/BMoretz_Assignment_01.docx
+++ b/Assignment_01/BMoretz_Assignment_01.docx
@@ -1375,9 +1375,32 @@
           <w:ilvl w:val="1"/>
           <w:numId w:val="19"/>
         </w:numPr>
-      </w:pPr>
-      <w:r>
+        <w:rPr>
+          <w:i/>
+          <w:iCs/>
+        </w:rPr>
+      </w:pPr>
+      <w:r>
+        <w:rPr>
+          <w:i/>
+          <w:iCs/>
+        </w:rPr>
         <w:t xml:space="preserve">How many principal components does the variable selection approach suggest that we keep?  Which ones? </w:t>
+      </w:r>
+    </w:p>
+    <w:p>
+      <w:pPr>
+        <w:pStyle w:val="ListParagraph"/>
+        <w:ind w:left="1440"/>
+      </w:pPr>
+    </w:p>
+    <w:p>
+      <w:pPr>
+        <w:pStyle w:val="ListParagraph"/>
+        <w:ind w:left="1440"/>
+      </w:pPr>
+      <w:r>
+        <w:t>The variable selection process suggest we keep eight principal components: 1, 2, 3, 7, 8, 10 and 14.</w:t>
       </w:r>
     </w:p>
     <w:p>
@@ -1393,14 +1416,38 @@
           <w:ilvl w:val="1"/>
           <w:numId w:val="19"/>
         </w:numPr>
-      </w:pPr>
-      <w:r>
-        <w:t xml:space="preserve">How does this differ from our previous discussions about the number of principal components to keep? </w:t>
-      </w:r>
-    </w:p>
-    <w:p>
-      <w:pPr>
-        <w:pStyle w:val="ListParagraph"/>
+        <w:rPr>
+          <w:i/>
+          <w:iCs/>
+        </w:rPr>
+      </w:pPr>
+      <w:r>
+        <w:rPr>
+          <w:i/>
+          <w:iCs/>
+        </w:rPr>
+        <w:t>How does this differ from our previous discussions about the number of principal components to keep?</w:t>
+      </w:r>
+    </w:p>
+    <w:p>
+      <w:pPr>
+        <w:pStyle w:val="ListParagraph"/>
+        <w:ind w:left="1440"/>
+      </w:pPr>
+    </w:p>
+    <w:p>
+      <w:pPr>
+        <w:pStyle w:val="ListParagraph"/>
+        <w:ind w:left="1440"/>
+      </w:pPr>
+      <w:r>
+        <w:t>The previous process suggested we also keep eight components, just the different ones. The previous PCA suggested the first eight principal components, because there is over 80% explained variance in them. The auto selection process selects the components that minimize VIF, or variance inflation factor.</w:t>
+      </w:r>
+    </w:p>
+    <w:p>
+      <w:pPr>
+        <w:pStyle w:val="ListParagraph"/>
+        <w:ind w:left="1440"/>
       </w:pPr>
     </w:p>
     <w:p>
@@ -1410,71 +1457,70 @@
           <w:ilvl w:val="1"/>
           <w:numId w:val="19"/>
         </w:numPr>
-      </w:pPr>
-      <w:r>
+        <w:rPr>
+          <w:i/>
+          <w:iCs/>
+        </w:rPr>
+      </w:pPr>
+      <w:r>
+        <w:rPr>
+          <w:i/>
+          <w:iCs/>
+        </w:rPr>
         <w:t xml:space="preserve">Create a new table where you add these new MAE results to the previous MAE results. </w:t>
       </w:r>
     </w:p>
     <w:p>
       <w:pPr>
         <w:pStyle w:val="ListParagraph"/>
-      </w:pPr>
-    </w:p>
-    <w:p>
-      <w:pPr>
-        <w:pStyle w:val="ListParagraph"/>
-        <w:numPr>
-          <w:ilvl w:val="1"/>
-          <w:numId w:val="19"/>
-        </w:numPr>
-      </w:pPr>
-      <w:r>
-        <w:t xml:space="preserve">How does our </w:t>
-      </w:r>
-      <w:proofErr w:type="spellStart"/>
-      <w:r>
-        <w:t>backward.lm</w:t>
-      </w:r>
-      <w:proofErr w:type="spellEnd"/>
-      <w:r>
-        <w:t xml:space="preserve"> model compare to </w:t>
-      </w:r>
-      <w:r>
-        <w:t>all</w:t>
-      </w:r>
-      <w:r>
-        <w:t xml:space="preserve"> the other models that we have fit in this assignment?  </w:t>
-      </w:r>
-    </w:p>
-    <w:p>
-      <w:pPr>
-        <w:pStyle w:val="ListParagraph"/>
-      </w:pPr>
-    </w:p>
-    <w:p>
-      <w:pPr>
-        <w:pStyle w:val="ListParagraph"/>
-        <w:numPr>
-          <w:ilvl w:val="1"/>
-          <w:numId w:val="19"/>
-        </w:numPr>
-      </w:pPr>
-    </w:p>
-    <w:p>
-      <w:pPr>
-        <w:pStyle w:val="ListParagraph"/>
-      </w:pPr>
-    </w:p>
-    <w:p>
-      <w:pPr>
-        <w:pStyle w:val="ListParagraph"/>
-        <w:numPr>
-          <w:ilvl w:val="1"/>
-          <w:numId w:val="19"/>
-        </w:numPr>
-      </w:pPr>
-      <w:r>
-        <w:t xml:space="preserve">Which model is best and why? </w:t>
+        <w:ind w:left="1440"/>
+      </w:pPr>
+    </w:p>
+    <w:p>
+      <w:pPr>
+        <w:pStyle w:val="ListParagraph"/>
+        <w:ind w:left="1440"/>
+        <w:jc w:val="center"/>
+      </w:pPr>
+      <w:r>
+        <w:rPr>
+          <w:noProof/>
+        </w:rPr>
+        <w:drawing>
+          <wp:inline distT="0" distB="0" distL="0" distR="0" wp14:anchorId="5478A987" wp14:editId="33E8B1FB">
+            <wp:extent cx="4010025" cy="946811"/>
+            <wp:effectExtent l="0" t="0" r="0" b="5715"/>
+            <wp:docPr id="6" name="Picture 6"/>
+            <wp:cNvGraphicFramePr>
+              <a:graphicFrameLocks xmlns:a="http://schemas.openxmlformats.org/drawingml/2006/main" noChangeAspect="1"/>
+            </wp:cNvGraphicFramePr>
+            <a:graphic xmlns:a="http://schemas.openxmlformats.org/drawingml/2006/main">
+              <a:graphicData uri="http://schemas.openxmlformats.org/drawingml/2006/picture">
+                <pic:pic xmlns:pic="http://schemas.openxmlformats.org/drawingml/2006/picture">
+                  <pic:nvPicPr>
+                    <pic:cNvPr id="1" name=""/>
+                    <pic:cNvPicPr/>
+                  </pic:nvPicPr>
+                  <pic:blipFill>
+                    <a:blip r:embed="rId17"/>
+                    <a:stretch>
+                      <a:fillRect/>
+                    </a:stretch>
+                  </pic:blipFill>
+                  <pic:spPr>
+                    <a:xfrm>
+                      <a:off x="0" y="0"/>
+                      <a:ext cx="4060782" cy="958795"/>
+                    </a:xfrm>
+                    <a:prstGeom prst="rect">
+                      <a:avLst/>
+                    </a:prstGeom>
+                  </pic:spPr>
+                </pic:pic>
+              </a:graphicData>
+            </a:graphic>
+          </wp:inline>
+        </w:drawing>
       </w:r>
     </w:p>
     <w:p>
@@ -1495,6 +1541,7 @@
         </w:rPr>
       </w:pPr>
       <w:r>
+        <w:lastRenderedPageBreak/>
         <w:t xml:space="preserve"> Let’s go back to the beginning with this data </w:t>
       </w:r>
       <w:proofErr w:type="gramStart"/>
@@ -1544,35 +1591,21 @@
         </w:rPr>
       </w:pPr>
       <w:r>
-        <w:t>I conducted a t-SNE analysis on the correlations of the stock returns, and then labeled the stock tickers by industry as we did in a previous task. The results look like the following:</w:t>
-      </w:r>
-    </w:p>
-    <w:p>
-      <w:pPr>
-        <w:pStyle w:val="ListParagraph"/>
-        <w:spacing w:before="0" w:line="276" w:lineRule="auto"/>
-        <w:ind w:left="2160"/>
-        <w:rPr>
-          <w:u w:val="single"/>
-        </w:rPr>
-      </w:pPr>
-      <w:r>
         <w:rPr>
           <w:noProof/>
         </w:rPr>
-        <w:lastRenderedPageBreak/>
         <w:drawing>
-          <wp:anchor distT="0" distB="0" distL="114300" distR="114300" simplePos="0" relativeHeight="251664384" behindDoc="0" locked="0" layoutInCell="1" allowOverlap="1" wp14:anchorId="6A7E2C91" wp14:editId="16DF7F1D">
+          <wp:anchor distT="0" distB="0" distL="114300" distR="114300" simplePos="0" relativeHeight="251666432" behindDoc="0" locked="0" layoutInCell="1" allowOverlap="1" wp14:anchorId="6A7E2C91" wp14:editId="7FAC12F9">
             <wp:simplePos x="0" y="0"/>
-            <wp:positionH relativeFrom="page">
-              <wp:posOffset>313911</wp:posOffset>
+            <wp:positionH relativeFrom="margin">
+              <wp:align>center</wp:align>
             </wp:positionH>
             <wp:positionV relativeFrom="paragraph">
-              <wp:posOffset>337903</wp:posOffset>
+              <wp:posOffset>382905</wp:posOffset>
             </wp:positionV>
-            <wp:extent cx="7219315" cy="3569970"/>
+            <wp:extent cx="6247765" cy="3089536"/>
             <wp:effectExtent l="0" t="0" r="635" b="0"/>
-            <wp:wrapTopAndBottom/>
+            <wp:wrapSquare wrapText="bothSides"/>
             <wp:docPr id="10" name="Picture 10"/>
             <wp:cNvGraphicFramePr>
               <a:graphicFrameLocks xmlns:a="http://schemas.openxmlformats.org/drawingml/2006/main" noChangeAspect="1"/>
@@ -1585,7 +1618,7 @@
                     <pic:cNvPicPr/>
                   </pic:nvPicPr>
                   <pic:blipFill>
-                    <a:blip r:embed="rId17" cstate="print">
+                    <a:blip r:embed="rId18" cstate="print">
                       <a:extLst>
                         <a:ext uri="{28A0092B-C50C-407E-A947-70E740481C1C}">
                           <a14:useLocalDpi xmlns:a14="http://schemas.microsoft.com/office/drawing/2010/main" val="0"/>
@@ -1599,7 +1632,88 @@
                   <pic:spPr>
                     <a:xfrm>
                       <a:off x="0" y="0"/>
-                      <a:ext cx="7219315" cy="3569970"/>
+                      <a:ext cx="6247765" cy="3089536"/>
+                    </a:xfrm>
+                    <a:prstGeom prst="rect">
+                      <a:avLst/>
+                    </a:prstGeom>
+                  </pic:spPr>
+                </pic:pic>
+              </a:graphicData>
+            </a:graphic>
+          </wp:anchor>
+        </w:drawing>
+      </w:r>
+      <w:r>
+        <w:t>I conducted a t-SNE analysis on the correlations of the stock returns, and then labeled the stock tickers by industry as we did in a previous task. The results look like the following:</w:t>
+      </w:r>
+    </w:p>
+    <w:p>
+      <w:pPr>
+        <w:pStyle w:val="ListParagraph"/>
+        <w:spacing w:before="0" w:line="276" w:lineRule="auto"/>
+        <w:ind w:left="2160"/>
+        <w:jc w:val="center"/>
+        <w:rPr>
+          <w:u w:val="single"/>
+        </w:rPr>
+      </w:pPr>
+    </w:p>
+    <w:p>
+      <w:pPr>
+        <w:spacing w:before="0" w:line="276" w:lineRule="auto"/>
+        <w:ind w:left="720"/>
+      </w:pPr>
+    </w:p>
+    <w:p>
+      <w:pPr>
+        <w:spacing w:before="0" w:line="276" w:lineRule="auto"/>
+        <w:ind w:left="720"/>
+      </w:pPr>
+      <w:bookmarkStart w:id="0" w:name="_GoBack"/>
+      <w:r>
+        <w:rPr>
+          <w:noProof/>
+        </w:rPr>
+        <w:drawing>
+          <wp:anchor distT="0" distB="0" distL="114300" distR="114300" simplePos="0" relativeHeight="251665408" behindDoc="0" locked="0" layoutInCell="1" allowOverlap="1" wp14:anchorId="616BF835" wp14:editId="12064692">
+            <wp:simplePos x="0" y="0"/>
+            <wp:positionH relativeFrom="margin">
+              <wp:align>center</wp:align>
+            </wp:positionH>
+            <wp:positionV relativeFrom="paragraph">
+              <wp:posOffset>408305</wp:posOffset>
+            </wp:positionV>
+            <wp:extent cx="6391275" cy="3160395"/>
+            <wp:effectExtent l="0" t="0" r="9525" b="1905"/>
+            <wp:wrapSquare wrapText="bothSides"/>
+            <wp:docPr id="11" name="Picture 11"/>
+            <wp:cNvGraphicFramePr>
+              <a:graphicFrameLocks xmlns:a="http://schemas.openxmlformats.org/drawingml/2006/main" noChangeAspect="1"/>
+            </wp:cNvGraphicFramePr>
+            <a:graphic xmlns:a="http://schemas.openxmlformats.org/drawingml/2006/main">
+              <a:graphicData uri="http://schemas.openxmlformats.org/drawingml/2006/picture">
+                <pic:pic xmlns:pic="http://schemas.openxmlformats.org/drawingml/2006/picture">
+                  <pic:nvPicPr>
+                    <pic:cNvPr id="1" name=""/>
+                    <pic:cNvPicPr/>
+                  </pic:nvPicPr>
+                  <pic:blipFill>
+                    <a:blip r:embed="rId19" cstate="print">
+                      <a:extLst>
+                        <a:ext uri="{28A0092B-C50C-407E-A947-70E740481C1C}">
+                          <a14:useLocalDpi xmlns:a14="http://schemas.microsoft.com/office/drawing/2010/main" val="0"/>
+                        </a:ext>
+                      </a:extLst>
+                    </a:blip>
+                    <a:stretch>
+                      <a:fillRect/>
+                    </a:stretch>
+                  </pic:blipFill>
+                  <pic:spPr>
+                    <a:xfrm>
+                      <a:off x="0" y="0"/>
+                      <a:ext cx="6391275" cy="3160395"/>
                     </a:xfrm>
                     <a:prstGeom prst="rect">
                       <a:avLst/>
@@ -1617,90 +1731,19 @@
           </wp:anchor>
         </w:drawing>
       </w:r>
+      <w:bookmarkEnd w:id="0"/>
+      <w:r>
+        <w:t>Additionally,</w:t>
+      </w:r>
+      <w:r>
+        <w:t xml:space="preserve"> if we transpose the raw return data, we can get similar clustering results:</w:t>
+      </w:r>
     </w:p>
     <w:p>
       <w:pPr>
         <w:spacing w:before="0" w:line="276" w:lineRule="auto"/>
         <w:ind w:left="720"/>
       </w:pPr>
-    </w:p>
-    <w:p>
-      <w:pPr>
-        <w:spacing w:before="0" w:line="276" w:lineRule="auto"/>
-        <w:ind w:left="720"/>
-      </w:pPr>
-      <w:r>
-        <w:t>Additionally,</w:t>
-      </w:r>
-      <w:r>
-        <w:t xml:space="preserve"> if we transpose the raw return data, we can get similar clustering results:</w:t>
-      </w:r>
-    </w:p>
-    <w:p>
-      <w:pPr>
-        <w:spacing w:before="0" w:line="276" w:lineRule="auto"/>
-        <w:ind w:left="720"/>
-      </w:pPr>
-      <w:r>
-        <w:rPr>
-          <w:noProof/>
-        </w:rPr>
-        <w:drawing>
-          <wp:anchor distT="0" distB="0" distL="114300" distR="114300" simplePos="0" relativeHeight="251665408" behindDoc="0" locked="0" layoutInCell="1" allowOverlap="1" wp14:anchorId="616BF835" wp14:editId="3091CF16">
-            <wp:simplePos x="0" y="0"/>
-            <wp:positionH relativeFrom="column">
-              <wp:posOffset>-91992</wp:posOffset>
-            </wp:positionH>
-            <wp:positionV relativeFrom="paragraph">
-              <wp:posOffset>346793</wp:posOffset>
-            </wp:positionV>
-            <wp:extent cx="7298690" cy="3609340"/>
-            <wp:effectExtent l="0" t="0" r="0" b="0"/>
-            <wp:wrapTopAndBottom/>
-            <wp:docPr id="11" name="Picture 11"/>
-            <wp:cNvGraphicFramePr>
-              <a:graphicFrameLocks xmlns:a="http://schemas.openxmlformats.org/drawingml/2006/main" noChangeAspect="1"/>
-            </wp:cNvGraphicFramePr>
-            <a:graphic xmlns:a="http://schemas.openxmlformats.org/drawingml/2006/main">
-              <a:graphicData uri="http://schemas.openxmlformats.org/drawingml/2006/picture">
-                <pic:pic xmlns:pic="http://schemas.openxmlformats.org/drawingml/2006/picture">
-                  <pic:nvPicPr>
-                    <pic:cNvPr id="1" name=""/>
-                    <pic:cNvPicPr/>
-                  </pic:nvPicPr>
-                  <pic:blipFill>
-                    <a:blip r:embed="rId18">
-                      <a:extLst>
-                        <a:ext uri="{28A0092B-C50C-407E-A947-70E740481C1C}">
-                          <a14:useLocalDpi xmlns:a14="http://schemas.microsoft.com/office/drawing/2010/main" val="0"/>
-                        </a:ext>
-                      </a:extLst>
-                    </a:blip>
-                    <a:stretch>
-                      <a:fillRect/>
-                    </a:stretch>
-                  </pic:blipFill>
-                  <pic:spPr>
-                    <a:xfrm>
-                      <a:off x="0" y="0"/>
-                      <a:ext cx="7298690" cy="3609340"/>
-                    </a:xfrm>
-                    <a:prstGeom prst="rect">
-                      <a:avLst/>
-                    </a:prstGeom>
-                  </pic:spPr>
-                </pic:pic>
-              </a:graphicData>
-            </a:graphic>
-            <wp14:sizeRelH relativeFrom="margin">
-              <wp14:pctWidth>0</wp14:pctWidth>
-            </wp14:sizeRelH>
-            <wp14:sizeRelV relativeFrom="margin">
-              <wp14:pctHeight>0</wp14:pctHeight>
-            </wp14:sizeRelV>
-          </wp:anchor>
-        </w:drawing>
-      </w:r>
     </w:p>
     <w:p>
       <w:pPr>
@@ -1821,12 +1864,7 @@
         <w:t>The t-SNE analysis found the correct clusters of companies by industry using both the raw returns and the correlations, which I will admit is a bit surprising. I expected it more out of the preprocessed correlation data, however, the fact that the same results can be produced with the raw data (same clusters, just different coordinates)</w:t>
       </w:r>
       <w:r>
-        <w:t xml:space="preserve">, with </w:t>
-      </w:r>
-      <w:bookmarkStart w:id="0" w:name="_GoBack"/>
-      <w:bookmarkEnd w:id="0"/>
-      <w:r>
-        <w:t>arguably a bit clusters</w:t>
+        <w:t>, with arguably a bit clusters</w:t>
       </w:r>
       <w:r>
         <w:t xml:space="preserve"> </w:t>
@@ -1897,7 +1935,7 @@
       </w:r>
     </w:p>
     <w:sectPr>
-      <w:footerReference w:type="default" r:id="rId19"/>
+      <w:footerReference w:type="default" r:id="rId20"/>
       <w:pgSz w:w="12240" w:h="15840"/>
       <w:pgMar w:top="720" w:right="720" w:bottom="720" w:left="720" w:header="720" w:footer="720" w:gutter="0"/>
       <w:cols w:space="720"/>
@@ -3167,7 +3205,7 @@
       </w:pPr>
     </w:pPrDefault>
   </w:docDefaults>
-  <w:latentStyles w:defLockedState="0" w:defUIPriority="99" w:defSemiHidden="0" w:defUnhideWhenUsed="0" w:defQFormat="0" w:count="377">
+  <w:latentStyles w:defLockedState="0" w:defUIPriority="99" w:defSemiHidden="0" w:defUnhideWhenUsed="0" w:defQFormat="0" w:count="376">
     <w:lsdException w:name="Normal" w:uiPriority="0" w:qFormat="1"/>
     <w:lsdException w:name="heading 1" w:uiPriority="9" w:qFormat="1"/>
     <w:lsdException w:name="heading 2" w:semiHidden="1" w:uiPriority="9" w:unhideWhenUsed="1" w:qFormat="1"/>
@@ -3544,7 +3582,6 @@
     <w:lsdException w:name="Hashtag" w:semiHidden="1" w:unhideWhenUsed="1"/>
     <w:lsdException w:name="Unresolved Mention" w:semiHidden="1" w:unhideWhenUsed="1"/>
     <w:lsdException w:name="Smart Link" w:semiHidden="1" w:unhideWhenUsed="1"/>
-    <w:lsdException w:name="Smart Link Error" w:semiHidden="1" w:unhideWhenUsed="1"/>
   </w:latentStyles>
   <w:style w:type="paragraph" w:default="1" w:styleId="Normal">
     <w:name w:val="Normal"/>
@@ -4955,6 +4992,15 @@
 </file>
 
 <file path=customXml/item2.xml><?xml version="1.0" encoding="utf-8"?>
+<?mso-contentType ?>
+<FormTemplates xmlns="http://schemas.microsoft.com/sharepoint/v3/contenttype/forms">
+  <Display>DocumentLibraryForm</Display>
+  <Edit>AssetEditForm</Edit>
+  <New>DocumentLibraryForm</New>
+</FormTemplates>
+</file>
+
+<file path=customXml/item3.xml><?xml version="1.0" encoding="utf-8"?>
 <ct:contentTypeSchema xmlns:ct="http://schemas.microsoft.com/office/2006/metadata/contentType" xmlns:ma="http://schemas.microsoft.com/office/2006/metadata/properties/metaAttributes" ct:_="" ma:_="" ma:contentTypeName="TemplateFile" ma:contentTypeID="0x0101006EDDDB5EE6D98C44930B742096920B300400F5B6D36B3EF94B4E9A635CDF2A18F5B8" ma:contentTypeVersion="72" ma:contentTypeDescription="Create a new document." ma:contentTypeScope="" ma:versionID="a23e56308344d904b51738559c3d67c9">
   <xsd:schema xmlns:xsd="http://www.w3.org/2001/XMLSchema" xmlns:xs="http://www.w3.org/2001/XMLSchema" xmlns:p="http://schemas.microsoft.com/office/2006/metadata/properties" xmlns:ns2="4873beb7-5857-4685-be1f-d57550cc96cc" targetNamespace="http://schemas.microsoft.com/office/2006/metadata/properties" ma:root="true" ma:fieldsID="cd0908cc4600e77bf5da051303e00c8d" ns2:_="">
     <xsd:import namespace="4873beb7-5857-4685-be1f-d57550cc96cc"/>
@@ -5994,15 +6040,6 @@
 </ct:contentTypeSchema>
 </file>
 
-<file path=customXml/item3.xml><?xml version="1.0" encoding="utf-8"?>
-<?mso-contentType ?>
-<FormTemplates xmlns="http://schemas.microsoft.com/sharepoint/v3/contenttype/forms">
-  <Display>DocumentLibraryForm</Display>
-  <Edit>AssetEditForm</Edit>
-  <New>DocumentLibraryForm</New>
-</FormTemplates>
-</file>
-
 <file path=customXml/item4.xml><?xml version="1.0" encoding="utf-8"?>
 <b:Sources xmlns:b="http://schemas.openxmlformats.org/officeDocument/2006/bibliography" SelectedStyle="\APA.XSL" StyleName="APA">
   <b:Source>
@@ -6067,6 +6104,14 @@
 </file>
 
 <file path=customXml/itemProps2.xml><?xml version="1.0" encoding="utf-8"?>
+<ds:datastoreItem xmlns:ds="http://schemas.openxmlformats.org/officeDocument/2006/customXml" ds:itemID="{FF740C13-C6A2-43D3-86C5-4CBB969C2CB1}">
+  <ds:schemaRefs>
+    <ds:schemaRef ds:uri="http://schemas.microsoft.com/sharepoint/v3/contenttype/forms"/>
+  </ds:schemaRefs>
+</ds:datastoreItem>
+</file>
+
+<file path=customXml/itemProps3.xml><?xml version="1.0" encoding="utf-8"?>
 <ds:datastoreItem xmlns:ds="http://schemas.openxmlformats.org/officeDocument/2006/customXml" ds:itemID="{88FF2527-3592-4DBF-9FD9-FEA06E5BF9A7}">
   <ds:schemaRefs>
     <ds:schemaRef ds:uri="http://schemas.microsoft.com/office/2006/metadata/contentType"/>
@@ -6084,16 +6129,8 @@
 </ds:datastoreItem>
 </file>
 
-<file path=customXml/itemProps3.xml><?xml version="1.0" encoding="utf-8"?>
-<ds:datastoreItem xmlns:ds="http://schemas.openxmlformats.org/officeDocument/2006/customXml" ds:itemID="{FF740C13-C6A2-43D3-86C5-4CBB969C2CB1}">
-  <ds:schemaRefs>
-    <ds:schemaRef ds:uri="http://schemas.microsoft.com/sharepoint/v3/contenttype/forms"/>
-  </ds:schemaRefs>
-</ds:datastoreItem>
-</file>
-
 <file path=customXml/itemProps4.xml><?xml version="1.0" encoding="utf-8"?>
-<ds:datastoreItem xmlns:ds="http://schemas.openxmlformats.org/officeDocument/2006/customXml" ds:itemID="{6F9C0604-53C3-4C5B-A217-862A71F24B55}">
+<ds:datastoreItem xmlns:ds="http://schemas.openxmlformats.org/officeDocument/2006/customXml" ds:itemID="{3059C2A4-E1F2-4210-BB81-3F6A71BA1BD6}">
   <ds:schemaRefs>
     <ds:schemaRef ds:uri="http://schemas.openxmlformats.org/officeDocument/2006/bibliography"/>
   </ds:schemaRefs>

</xml_diff>